<commit_message>
Working of SEM images of growing facet area
</commit_message>
<xml_diff>
--- a/nesh/Paper draft 2.docx
+++ b/nesh/Paper draft 2.docx
@@ -5815,37 +5815,7 @@
         <w:rPr>
           <w:rFonts w:eastAsiaTheme="minorEastAsia"/>
         </w:rPr>
-        <w:t>surface</w:t>
-      </w:r>
-      <w:r>
-        <w:rPr>
-          <w:rFonts w:eastAsiaTheme="minorEastAsia"/>
-        </w:rPr>
-        <w:t>s</w:t>
-      </w:r>
-      <w:r>
-        <w:rPr>
-          <w:rFonts w:eastAsiaTheme="minorEastAsia"/>
-        </w:rPr>
-        <w:t xml:space="preserve"> </w:t>
-      </w:r>
-      <w:r>
-        <w:rPr>
-          <w:rFonts w:eastAsiaTheme="minorEastAsia"/>
-        </w:rPr>
-        <w:t xml:space="preserve">I and </w:t>
-      </w:r>
-      <w:r>
-        <w:rPr>
-          <w:rFonts w:eastAsiaTheme="minorEastAsia"/>
-        </w:rPr>
-        <w:t>II</w:t>
-      </w:r>
-      <w:r>
-        <w:rPr>
-          <w:rFonts w:eastAsiaTheme="minorEastAsia"/>
-        </w:rPr>
-        <w:t xml:space="preserve"> have different volatilities, t</w:t>
+        <w:t>surfaces I and II have different volatilities, t</w:t>
       </w:r>
       <w:r>
         <w:rPr>
@@ -7138,13 +7108,7 @@
               <w:rPr>
                 <w:rFonts w:ascii="Cambria Math" w:eastAsiaTheme="minorEastAsia" w:hAnsi="Cambria Math"/>
               </w:rPr>
-              <m:t>I</m:t>
-            </m:r>
-            <m:r>
-              <w:rPr>
-                <w:rFonts w:ascii="Cambria Math" w:eastAsiaTheme="minorEastAsia" w:hAnsi="Cambria Math"/>
-              </w:rPr>
-              <m:t>,corner</m:t>
+              <m:t>I,corner</m:t>
             </m:r>
           </m:sub>
         </m:sSub>
@@ -11150,13 +11114,7 @@
         <w:keepNext/>
       </w:pPr>
       <w:r>
-        <w:t xml:space="preserve">Figure </w:t>
-      </w:r>
-      <w:r>
-        <w:t>7</w:t>
-      </w:r>
-      <w:r>
-        <w:t xml:space="preserve"> shows the dependence of</w:t>
+        <w:t>Figure 7 shows the dependence of</w:t>
       </w:r>
       <w:r>
         <w:t xml:space="preserve"> </w:t>
@@ -11674,13 +11632,7 @@
               <w:rPr>
                 <w:rFonts w:ascii="Cambria Math" w:eastAsiaTheme="minorEastAsia" w:hAnsi="Cambria Math"/>
               </w:rPr>
-              <m:t>μ</m:t>
-            </m:r>
-            <m:r>
-              <w:rPr>
-                <w:rFonts w:ascii="Cambria Math" w:eastAsiaTheme="minorEastAsia" w:hAnsi="Cambria Math"/>
-              </w:rPr>
-              <m:t>s</m:t>
+              <m:t>μs</m:t>
             </m:r>
           </m:den>
         </m:f>
@@ -11689,13 +11641,7 @@
         <w:rPr>
           <w:rFonts w:eastAsiaTheme="minorEastAsia"/>
         </w:rPr>
-        <w:t>;</w:t>
-      </w:r>
-      <w:r>
-        <w:rPr>
-          <w:rFonts w:eastAsiaTheme="minorEastAsia"/>
-        </w:rPr>
-        <w:t xml:space="preserve"> </w:t>
+        <w:t xml:space="preserve">; </w:t>
       </w:r>
     </w:p>
     <w:p>
@@ -12083,25 +12029,7 @@
               <w:rPr>
                 <w:rFonts w:eastAsiaTheme="minorEastAsia"/>
               </w:rPr>
-              <w:t>a fixed</w:t>
-            </w:r>
-            <w:r>
-              <w:rPr>
-                <w:rFonts w:eastAsiaTheme="minorEastAsia"/>
-              </w:rPr>
-              <w:t xml:space="preserve"> corner supersaturation </w:t>
-            </w:r>
-            <w:r>
-              <w:rPr>
-                <w:rFonts w:eastAsiaTheme="minorEastAsia"/>
-              </w:rPr>
-              <w:t>of</w:t>
-            </w:r>
-            <w:r>
-              <w:rPr>
-                <w:rFonts w:eastAsiaTheme="minorEastAsia"/>
-              </w:rPr>
-              <w:t xml:space="preserve"> </w:t>
+              <w:t xml:space="preserve">a fixed corner supersaturation of </w:t>
             </w:r>
             <m:oMath>
               <m:sSub>
@@ -12292,7 +12220,7 @@
           <m:sSubPr>
             <m:ctrlPr>
               <w:rPr>
-                <w:rFonts w:ascii="Cambria Math" w:eastAsiaTheme="minorEastAsia"/>
+                <w:rFonts w:ascii="Cambria Math" w:eastAsiaTheme="minorEastAsia" w:hAnsi="Cambria Math"/>
                 <w:i/>
                 <w:iCs/>
               </w:rPr>
@@ -12319,13 +12247,7 @@
           <w:rPr>
             <w:rFonts w:ascii="Cambria Math" w:hAnsi="Cambria Math"/>
           </w:rPr>
-          <m:t>z</m:t>
-        </m:r>
-        <m:r>
-          <w:rPr>
-            <w:rFonts w:ascii="Cambria Math" w:hAnsi="Cambria Math"/>
-          </w:rPr>
-          <m:t>+</m:t>
+          <m:t>z+</m:t>
         </m:r>
         <m:sSub>
           <m:sSubPr>
@@ -12589,7 +12511,7 @@
           <m:sSubPr>
             <m:ctrlPr>
               <w:rPr>
-                <w:rFonts w:ascii="Cambria Math" w:eastAsiaTheme="minorEastAsia"/>
+                <w:rFonts w:ascii="Cambria Math" w:eastAsiaTheme="minorEastAsia" w:hAnsi="Cambria Math"/>
                 <w:i/>
                 <w:iCs/>
               </w:rPr>
@@ -12616,13 +12538,7 @@
           <w:rPr>
             <w:rFonts w:ascii="Cambria Math" w:hAnsi="Cambria Math"/>
           </w:rPr>
-          <m:t>z</m:t>
-        </m:r>
-        <m:r>
-          <w:rPr>
-            <w:rFonts w:ascii="Cambria Math" w:hAnsi="Cambria Math"/>
-          </w:rPr>
-          <m:t>+</m:t>
+          <m:t>z+</m:t>
         </m:r>
         <m:sSub>
           <m:sSubPr>
@@ -12925,13 +12841,7 @@
               <w:rPr>
                 <w:rFonts w:ascii="Cambria Math" w:hAnsi="Cambria Math"/>
               </w:rPr>
-              <m:t>I,</m:t>
-            </m:r>
-            <m:r>
-              <w:rPr>
-                <w:rFonts w:ascii="Cambria Math" w:hAnsi="Cambria Math"/>
-              </w:rPr>
-              <m:t>corner</m:t>
+              <m:t>I,corner</m:t>
             </m:r>
           </m:sub>
         </m:sSub>
@@ -13027,13 +12937,7 @@
         <w:rPr>
           <w:rFonts w:eastAsiaTheme="minorEastAsia"/>
         </w:rPr>
-        <w:t xml:space="preserve"> and </w:t>
-      </w:r>
-      <w:r>
-        <w:rPr>
-          <w:rFonts w:eastAsiaTheme="minorEastAsia"/>
-        </w:rPr>
-        <w:t xml:space="preserve">declines monotonically, ultimately leading (we surmise) </w:t>
+        <w:t xml:space="preserve"> and declines monotonically, ultimately leading (we surmise) </w:t>
       </w:r>
       <w:r>
         <w:t xml:space="preserve">to </w:t>
@@ -13042,13 +12946,7 @@
         <w:t xml:space="preserve">hollowed or </w:t>
       </w:r>
       <w:r>
-        <w:t>dendritic growth</w:t>
-      </w:r>
-      <w:r>
-        <w:t xml:space="preserve"> at high supersaturations</w:t>
-      </w:r>
-      <w:r>
-        <w:t xml:space="preserve">. On the left-hand side are shown results when conditions are subsaturated. We see that under these conditions, </w:t>
+        <w:t xml:space="preserve">dendritic growth at high supersaturations. On the left-hand side are shown results when conditions are subsaturated. We see that under these conditions, </w:t>
       </w:r>
       <m:oMath>
         <m:sSub>
@@ -13104,32 +13002,14 @@
         <w:rPr>
           <w:rFonts w:eastAsiaTheme="minorEastAsia"/>
         </w:rPr>
-        <w:t>much higher than on the supersaturated side</w:t>
-      </w:r>
-      <w:r>
-        <w:rPr>
-          <w:rFonts w:eastAsiaTheme="minorEastAsia"/>
-        </w:rPr>
-        <w:t xml:space="preserve">, at about </w:t>
+        <w:t xml:space="preserve">much higher than on the supersaturated side, at about </w:t>
       </w:r>
       <m:oMath>
         <m:r>
           <w:rPr>
             <w:rFonts w:ascii="Cambria Math" w:eastAsiaTheme="minorEastAsia" w:hAnsi="Cambria Math"/>
           </w:rPr>
-          <m:t>3</m:t>
-        </m:r>
-        <m:r>
-          <w:rPr>
-            <w:rFonts w:ascii="Cambria Math" w:eastAsiaTheme="minorEastAsia" w:hAnsi="Cambria Math"/>
-          </w:rPr>
-          <m:t>0</m:t>
-        </m:r>
-        <m:r>
-          <w:rPr>
-            <w:rFonts w:ascii="Cambria Math" w:eastAsiaTheme="minorEastAsia" w:hAnsi="Cambria Math"/>
-          </w:rPr>
-          <m:t xml:space="preserve"> </m:t>
+          <m:t xml:space="preserve">30 </m:t>
         </m:r>
         <m:r>
           <w:rPr>
@@ -13148,13 +13028,7 @@
         <w:rPr>
           <w:rFonts w:eastAsiaTheme="minorEastAsia"/>
         </w:rPr>
-        <w:t xml:space="preserve">and </w:t>
-      </w:r>
-      <w:r>
-        <w:rPr>
-          <w:rFonts w:eastAsiaTheme="minorEastAsia"/>
-        </w:rPr>
-        <w:t>declines monotonically with increasing subsaturation</w:t>
+        <w:t>and declines monotonically with increasing subsaturation</w:t>
       </w:r>
       <w:r>
         <w:t>, ultimately leading (we surmise) to facet rounding.</w:t>
@@ -13351,10 +13225,7 @@
     <w:p/>
     <w:p>
       <w:r>
-        <w:t xml:space="preserve">We have carried out a best-fit analysis of the supersaturated-condition points on the right-hand side of Fig. 8, using </w:t>
-      </w:r>
-      <w:r>
-        <w:t>an exponential, which when combined with the previous expressions (</w:t>
+        <w:t>We have carried out a best-fit analysis of the supersaturated-condition points on the right-hand side of Fig. 8, using an exponential, which when combined with the previous expressions (</w:t>
       </w:r>
       <w:proofErr w:type="spellStart"/>
       <w:r>
@@ -13362,10 +13233,7 @@
       </w:r>
       <w:proofErr w:type="spellEnd"/>
       <w:r>
-        <w:t>. 9 and 10) yield</w:t>
-      </w:r>
-      <w:r>
-        <w:t xml:space="preserve"> </w:t>
+        <w:t xml:space="preserve">. 9 and 10) yield </w:t>
       </w:r>
     </w:p>
     <w:p/>
@@ -13624,13 +13492,7 @@
                           <w:rPr>
                             <w:rFonts w:ascii="Cambria Math" w:hAnsi="Cambria Math"/>
                           </w:rPr>
-                          <m:t>g</m:t>
-                        </m:r>
-                        <m:r>
-                          <w:rPr>
-                            <w:rFonts w:ascii="Cambria Math" w:hAnsi="Cambria Math"/>
-                          </w:rPr>
-                          <m:t>,o</m:t>
+                          <m:t>g,o</m:t>
                         </m:r>
                       </m:sub>
                     </m:sSub>
@@ -13944,13 +13806,7 @@
               <w:rPr>
                 <w:rFonts w:ascii="Cambria Math" w:hAnsi="Cambria Math"/>
               </w:rPr>
-              <m:t>a</m:t>
-            </m:r>
-            <m:r>
-              <w:rPr>
-                <w:rFonts w:ascii="Cambria Math" w:hAnsi="Cambria Math"/>
-              </w:rPr>
-              <m:t>,o</m:t>
+              <m:t>a,o</m:t>
             </m:r>
           </m:sub>
         </m:sSub>
@@ -14467,13 +14323,7 @@
                           <w:rPr>
                             <w:rFonts w:ascii="Cambria Math" w:hAnsi="Cambria Math"/>
                           </w:rPr>
-                          <m:t>kin</m:t>
-                        </m:r>
-                        <m:r>
-                          <w:rPr>
-                            <w:rFonts w:ascii="Cambria Math" w:hAnsi="Cambria Math"/>
-                          </w:rPr>
-                          <m:t>,ref</m:t>
+                          <m:t>kin,ref</m:t>
                         </m:r>
                       </m:sub>
                     </m:sSub>
@@ -14821,13 +14671,7 @@
         <w:rPr>
           <w:rFonts w:eastAsiaTheme="minorEastAsia"/>
         </w:rPr>
-        <w:t>form to the numerical data, using b</w:t>
-      </w:r>
-      <w:r>
-        <w:rPr>
-          <w:rFonts w:eastAsiaTheme="minorEastAsia"/>
-        </w:rPr>
-        <w:t xml:space="preserve">est-fit parameters </w:t>
+        <w:t xml:space="preserve">form to the numerical data, using best-fit parameters </w:t>
       </w:r>
       <m:oMath>
         <m:sSub>
@@ -15174,13 +15018,7 @@
         <w:t>it is</w:t>
       </w:r>
       <w:r>
-        <w:t xml:space="preserve"> roughened by some perturbation (e.g., by higher temperature</w:t>
-      </w:r>
-      <w:r>
-        <w:t xml:space="preserve"> or a lower supersaturation</w:t>
-      </w:r>
-      <w:r>
-        <w:t>)</w:t>
+        <w:t xml:space="preserve"> roughened by some perturbation</w:t>
       </w:r>
       <w:r>
         <w:t>,</w:t>
@@ -15241,6 +15079,9 @@
       </w:r>
       <w:r>
         <w:t>9</w:t>
+      </w:r>
+      <w:r>
+        <w:t>, in which the fraction of smooth, faceted area is seen to increase as a result of lowered temperature.</w:t>
       </w:r>
     </w:p>
     <w:p/>
@@ -15248,15 +15089,21 @@
       <w:tblPr>
         <w:tblStyle w:val="TableGrid"/>
         <w:tblW w:w="0" w:type="auto"/>
+        <w:tblLayout w:type="fixed"/>
         <w:tblLook w:val="04A0" w:firstRow="1" w:lastRow="0" w:firstColumn="1" w:lastColumn="0" w:noHBand="0" w:noVBand="1"/>
       </w:tblPr>
       <w:tblGrid>
-        <w:gridCol w:w="6216"/>
+        <w:gridCol w:w="2440"/>
+        <w:gridCol w:w="3893"/>
       </w:tblGrid>
       <w:tr>
+        <w:trPr>
+          <w:trHeight w:val="5725"/>
+        </w:trPr>
         <w:tc>
           <w:tcPr>
-            <w:tcW w:w="0" w:type="auto"/>
+            <w:tcW w:w="2440" w:type="dxa"/>
+            <w:vAlign w:val="center"/>
           </w:tcPr>
           <w:p>
             <w:pPr>
@@ -15264,13 +15111,66 @@
             </w:pPr>
             <w:r>
               <w:rPr>
-                <w:noProof/>
-              </w:rPr>
+                <w:b/>
+                <w:bCs/>
+              </w:rPr>
+              <w:t>Fig</w:t>
+            </w:r>
+            <w:r>
+              <w:rPr>
+                <w:b/>
+                <w:bCs/>
+              </w:rPr>
+              <w:t>ure</w:t>
+            </w:r>
+            <w:r>
+              <w:rPr>
+                <w:b/>
+                <w:bCs/>
+              </w:rPr>
+              <w:t xml:space="preserve"> </w:t>
+            </w:r>
+            <w:r>
+              <w:rPr>
+                <w:b/>
+                <w:bCs/>
+              </w:rPr>
+              <w:t>9</w:t>
+            </w:r>
+            <w:r>
+              <w:t>. SEM image</w:t>
+            </w:r>
+            <w:r>
+              <w:t>s</w:t>
+            </w:r>
+            <w:r>
+              <w:t xml:space="preserve"> showing the</w:t>
+            </w:r>
+            <w:r>
+              <w:t xml:space="preserve"> fraction of smooth, faceted area </w:t>
+            </w:r>
+            <w:r>
+              <w:t>increasing as a result of lowered temperature</w:t>
+            </w:r>
+            <w:r>
+              <w:t xml:space="preserve"> (top to bottom).</w:t>
+            </w:r>
+          </w:p>
+        </w:tc>
+        <w:tc>
+          <w:tcPr>
+            <w:tcW w:w="3893" w:type="dxa"/>
+          </w:tcPr>
+          <w:p>
+            <w:pPr>
+              <w:keepNext/>
+            </w:pPr>
+            <w:r>
               <w:drawing>
-                <wp:inline distT="0" distB="0" distL="0" distR="0" wp14:anchorId="3E522BDD" wp14:editId="7169A1FC">
-                  <wp:extent cx="3584448" cy="1455608"/>
-                  <wp:effectExtent l="0" t="0" r="0" b="5080"/>
-                  <wp:docPr id="797958702" name="Picture 1"/>
+                <wp:inline distT="0" distB="0" distL="0" distR="0" wp14:anchorId="67F422F9" wp14:editId="1BEE96E1">
+                  <wp:extent cx="2518274" cy="3687472"/>
+                  <wp:effectExtent l="0" t="0" r="0" b="0"/>
+                  <wp:docPr id="30618966" name="Picture 1"/>
                   <wp:cNvGraphicFramePr>
                     <a:graphicFrameLocks xmlns:a="http://schemas.openxmlformats.org/drawingml/2006/main" noChangeAspect="1"/>
                   </wp:cNvGraphicFramePr>
@@ -15278,11 +15178,11 @@
                     <a:graphicData uri="http://schemas.openxmlformats.org/drawingml/2006/picture">
                       <pic:pic xmlns:pic="http://schemas.openxmlformats.org/drawingml/2006/picture">
                         <pic:nvPicPr>
-                          <pic:cNvPr id="797958702" name=""/>
+                          <pic:cNvPr id="30618966" name=""/>
                           <pic:cNvPicPr/>
                         </pic:nvPicPr>
                         <pic:blipFill>
-                          <a:blip r:embed="rId9"/>
+                          <a:blip r:embed="rId20"/>
                           <a:stretch>
                             <a:fillRect/>
                           </a:stretch>
@@ -15290,7 +15190,7 @@
                         <pic:spPr>
                           <a:xfrm>
                             <a:off x="0" y="0"/>
-                            <a:ext cx="3715570" cy="1508855"/>
+                            <a:ext cx="2532978" cy="3709003"/>
                           </a:xfrm>
                           <a:prstGeom prst="rect">
                             <a:avLst/>
@@ -15301,49 +15201,6 @@
                   </a:graphic>
                 </wp:inline>
               </w:drawing>
-            </w:r>
-          </w:p>
-        </w:tc>
-      </w:tr>
-      <w:tr>
-        <w:tc>
-          <w:tcPr>
-            <w:tcW w:w="0" w:type="auto"/>
-          </w:tcPr>
-          <w:p>
-            <w:pPr>
-              <w:keepNext/>
-            </w:pPr>
-            <w:r>
-              <w:rPr>
-                <w:b/>
-                <w:bCs/>
-              </w:rPr>
-              <w:t>Fig</w:t>
-            </w:r>
-            <w:r>
-              <w:rPr>
-                <w:b/>
-                <w:bCs/>
-              </w:rPr>
-              <w:t>ure</w:t>
-            </w:r>
-            <w:r>
-              <w:rPr>
-                <w:b/>
-                <w:bCs/>
-              </w:rPr>
-              <w:t xml:space="preserve"> </w:t>
-            </w:r>
-            <w:r>
-              <w:rPr>
-                <w:b/>
-                <w:bCs/>
-              </w:rPr>
-              <w:t>9</w:t>
-            </w:r>
-            <w:r>
-              <w:t>. SEM image of a rough facet restored to smoothness.</w:t>
             </w:r>
           </w:p>
         </w:tc>
@@ -15425,7 +15282,6 @@
                 <w:iCs/>
                 <w:noProof/>
               </w:rPr>
-              <w:lastRenderedPageBreak/>
               <w:drawing>
                 <wp:inline distT="0" distB="0" distL="0" distR="0" wp14:anchorId="2D7BC5AD" wp14:editId="2467F83E">
                   <wp:extent cx="5705856" cy="4105046"/>
@@ -15442,7 +15298,7 @@
                           <pic:cNvPicPr/>
                         </pic:nvPicPr>
                         <pic:blipFill>
-                          <a:blip r:embed="rId20"/>
+                          <a:blip r:embed="rId21"/>
                           <a:stretch>
                             <a:fillRect/>
                           </a:stretch>
@@ -15835,7 +15691,11 @@
         <w:t xml:space="preserve">is non-faceted (i.e., “rough”) only on the </w:t>
       </w:r>
       <w:r>
-        <w:t>order of a few dozen</w:t>
+        <w:t xml:space="preserve">order of a few </w:t>
+      </w:r>
+      <w:r>
+        <w:lastRenderedPageBreak/>
+        <w:t>dozen</w:t>
       </w:r>
       <w:r>
         <w:t xml:space="preserve"> monolayers of ice, whereas </w:t>
@@ -16410,7 +16270,13 @@
         <w:t xml:space="preserve"> </w:t>
       </w:r>
       <w:r>
-        <w:t>also makes some interesting quantitative predictions</w:t>
+        <w:t xml:space="preserve">makes </w:t>
+      </w:r>
+      <w:r>
+        <w:t xml:space="preserve">an unexpected qualitative </w:t>
+      </w:r>
+      <w:r>
+        <w:t>prediction</w:t>
       </w:r>
       <w:r>
         <w:t xml:space="preserve"> about</w:t>
@@ -16419,7 +16285,7 @@
         <w:rPr>
           <w:rFonts w:eastAsiaTheme="minorEastAsia"/>
         </w:rPr>
-        <w:t xml:space="preserve"> intrinsic </w:t>
+        <w:t xml:space="preserve"> </w:t>
       </w:r>
       <w:r>
         <w:rPr>
@@ -16437,37 +16303,31 @@
         <w:rPr>
           <w:rFonts w:eastAsiaTheme="minorEastAsia"/>
         </w:rPr>
+        <w:t>,</w:t>
+      </w:r>
+      <w:r>
+        <w:rPr>
+          <w:rFonts w:eastAsiaTheme="minorEastAsia"/>
+        </w:rPr>
         <w:t xml:space="preserve"> </w:t>
       </w:r>
       <w:r>
         <w:rPr>
           <w:rFonts w:eastAsiaTheme="minorEastAsia"/>
         </w:rPr>
-        <w:t xml:space="preserve">– </w:t>
-      </w:r>
-      <w:r>
-        <w:rPr>
-          <w:rFonts w:eastAsiaTheme="minorEastAsia"/>
-        </w:rPr>
-        <w:t xml:space="preserve">defined here as </w:t>
-      </w:r>
-      <w:r>
-        <w:rPr>
-          <w:rFonts w:eastAsiaTheme="minorEastAsia"/>
-        </w:rPr>
-        <w:t>the mean distance</w:t>
-      </w:r>
-      <w:r>
-        <w:rPr>
-          <w:rFonts w:eastAsiaTheme="minorEastAsia"/>
-        </w:rPr>
-        <w:t xml:space="preserve"> between adjacent layers of ice</w:t>
-      </w:r>
-      <w:r>
-        <w:rPr>
-          <w:rFonts w:eastAsiaTheme="minorEastAsia"/>
-        </w:rPr>
-        <w:t xml:space="preserve">, </w:t>
+        <w:t>quantified</w:t>
+      </w:r>
+      <w:r>
+        <w:rPr>
+          <w:rFonts w:eastAsiaTheme="minorEastAsia"/>
+        </w:rPr>
+        <w:t xml:space="preserve"> here as</w:t>
+      </w:r>
+      <w:r>
+        <w:rPr>
+          <w:rFonts w:eastAsiaTheme="minorEastAsia"/>
+        </w:rPr>
+        <w:t xml:space="preserve"> </w:t>
       </w:r>
       <m:oMath>
         <m:acc>
@@ -16494,7 +16354,7 @@
         <w:rPr>
           <w:rFonts w:eastAsiaTheme="minorEastAsia"/>
         </w:rPr>
-        <w:t>. We find that</w:t>
+        <w:t>,</w:t>
       </w:r>
       <w:r>
         <w:rPr>
@@ -16506,7 +16366,64 @@
         <w:rPr>
           <w:rFonts w:eastAsiaTheme="minorEastAsia"/>
         </w:rPr>
-        <w:t xml:space="preserve">this distance </w:t>
+        <w:t>the mean distance</w:t>
+      </w:r>
+      <w:r>
+        <w:rPr>
+          <w:rFonts w:eastAsiaTheme="minorEastAsia"/>
+        </w:rPr>
+        <w:t xml:space="preserve"> between adjacent layers of ice</w:t>
+      </w:r>
+      <w:r>
+        <w:rPr>
+          <w:rFonts w:eastAsiaTheme="minorEastAsia"/>
+        </w:rPr>
+        <w:t>.</w:t>
+      </w:r>
+      <w:r>
+        <w:rPr>
+          <w:rFonts w:eastAsiaTheme="minorEastAsia"/>
+        </w:rPr>
+        <w:t xml:space="preserve"> </w:t>
+      </w:r>
+      <w:r>
+        <w:rPr>
+          <w:rFonts w:eastAsiaTheme="minorEastAsia"/>
+        </w:rPr>
+        <w:t>We find that</w:t>
+      </w:r>
+      <w:r>
+        <w:rPr>
+          <w:rFonts w:eastAsiaTheme="minorEastAsia"/>
+        </w:rPr>
+        <w:t xml:space="preserve"> </w:t>
+      </w:r>
+      <m:oMath>
+        <m:acc>
+          <m:accPr>
+            <m:chr m:val="̅"/>
+            <m:ctrlPr>
+              <w:rPr>
+                <w:rFonts w:ascii="Cambria Math" w:hAnsi="Cambria Math"/>
+                <w:i/>
+              </w:rPr>
+            </m:ctrlPr>
+          </m:accPr>
+          <m:e>
+            <m:r>
+              <w:rPr>
+                <w:rFonts w:ascii="Cambria Math" w:hAnsi="Cambria Math"/>
+              </w:rPr>
+              <m:t>λ</m:t>
+            </m:r>
+          </m:e>
+        </m:acc>
+      </m:oMath>
+      <w:r>
+        <w:rPr>
+          <w:rFonts w:eastAsiaTheme="minorEastAsia"/>
+        </w:rPr>
+        <w:t xml:space="preserve"> </w:t>
       </w:r>
       <w:r>
         <w:rPr>
@@ -16793,7 +16710,13 @@
         <w:rPr>
           <w:rFonts w:eastAsiaTheme="minorEastAsia"/>
         </w:rPr>
-        <w:t>, subsaturation</w:t>
+        <w:t xml:space="preserve">, </w:t>
+      </w:r>
+      <w:r>
+        <w:rPr>
+          <w:rFonts w:eastAsiaTheme="minorEastAsia"/>
+        </w:rPr>
+        <w:t>while ablation</w:t>
       </w:r>
       <w:r>
         <w:rPr>
@@ -16832,21 +16755,25 @@
         <w:rPr>
           <w:rFonts w:eastAsiaTheme="minorEastAsia"/>
         </w:rPr>
-        <w:t xml:space="preserve">, for comparable departures from saturation. </w:t>
-      </w:r>
-      <w:proofErr w:type="spellStart"/>
-      <w:r>
-        <w:rPr>
-          <w:rFonts w:eastAsiaTheme="minorEastAsia"/>
-        </w:rPr>
-        <w:t>We</w:t>
-      </w:r>
-      <w:proofErr w:type="spellEnd"/>
-      <w:r>
-        <w:rPr>
-          <w:rFonts w:eastAsiaTheme="minorEastAsia"/>
-        </w:rPr>
-        <w:t xml:space="preserve"> have no ready explanation for this behavior, but we do note that </w:t>
+        <w:t xml:space="preserve">, for comparable departures from </w:t>
+      </w:r>
+      <w:r>
+        <w:rPr>
+          <w:rFonts w:eastAsiaTheme="minorEastAsia"/>
+        </w:rPr>
+        <w:t>equilibrium</w:t>
+      </w:r>
+      <w:r>
+        <w:rPr>
+          <w:rFonts w:eastAsiaTheme="minorEastAsia"/>
+        </w:rPr>
+        <w:t xml:space="preserve">. </w:t>
+      </w:r>
+      <w:r>
+        <w:rPr>
+          <w:rFonts w:eastAsiaTheme="minorEastAsia"/>
+        </w:rPr>
+        <w:t xml:space="preserve">We have no ready explanation for this behavior, but we do note that </w:t>
       </w:r>
       <w:r>
         <w:rPr>
@@ -16900,19 +16827,7 @@
         <w:rPr>
           <w:rFonts w:eastAsiaTheme="minorEastAsia"/>
         </w:rPr>
-        <w:t xml:space="preserve">are spaced more closely </w:t>
-      </w:r>
-      <w:r>
-        <w:rPr>
-          <w:rFonts w:eastAsiaTheme="minorEastAsia"/>
-        </w:rPr>
-        <w:t xml:space="preserve">to one another </w:t>
-      </w:r>
-      <w:r>
-        <w:rPr>
-          <w:rFonts w:eastAsiaTheme="minorEastAsia"/>
-        </w:rPr>
-        <w:t>than</w:t>
+        <w:t>are spaced more closely than</w:t>
       </w:r>
       <w:r>
         <w:rPr>
@@ -16931,6 +16846,12 @@
           <w:rFonts w:eastAsiaTheme="minorEastAsia"/>
         </w:rPr>
         <w:t xml:space="preserve"> </w:t>
+      </w:r>
+      <w:r>
+        <w:rPr>
+          <w:rFonts w:eastAsiaTheme="minorEastAsia"/>
+        </w:rPr>
+        <w:t xml:space="preserve">facets of </w:t>
       </w:r>
       <w:r>
         <w:rPr>
@@ -17022,13 +16943,31 @@
         <w:rPr>
           <w:rFonts w:eastAsiaTheme="minorEastAsia"/>
         </w:rPr>
-        <w:t>It is of interest to note implications of these results</w:t>
-      </w:r>
-      <w:r>
-        <w:rPr>
-          <w:rFonts w:eastAsiaTheme="minorEastAsia"/>
-        </w:rPr>
-        <w:t xml:space="preserve"> regarding</w:t>
+        <w:t>Our</w:t>
+      </w:r>
+      <w:r>
+        <w:rPr>
+          <w:rFonts w:eastAsiaTheme="minorEastAsia"/>
+        </w:rPr>
+        <w:t xml:space="preserve"> results</w:t>
+      </w:r>
+      <w:r>
+        <w:rPr>
+          <w:rFonts w:eastAsiaTheme="minorEastAsia"/>
+        </w:rPr>
+        <w:t xml:space="preserve"> </w:t>
+      </w:r>
+      <w:r>
+        <w:rPr>
+          <w:rFonts w:eastAsiaTheme="minorEastAsia"/>
+        </w:rPr>
+        <w:t xml:space="preserve">have qualitative implications </w:t>
+      </w:r>
+      <w:r>
+        <w:rPr>
+          <w:rFonts w:eastAsiaTheme="minorEastAsia"/>
+        </w:rPr>
+        <w:t>regarding</w:t>
       </w:r>
       <w:r>
         <w:t xml:space="preserve"> morphological </w:t>
@@ -17043,19 +16982,67 @@
         <w:rPr>
           <w:rFonts w:eastAsiaTheme="minorEastAsia"/>
         </w:rPr>
-        <w:t xml:space="preserve"> cirrus cloud particles </w:t>
-      </w:r>
-      <w:r>
-        <w:rPr>
-          <w:rFonts w:eastAsiaTheme="minorEastAsia"/>
-        </w:rPr>
-        <w:t xml:space="preserve">undergo </w:t>
-      </w:r>
-      <w:r>
-        <w:rPr>
-          <w:rFonts w:eastAsiaTheme="minorEastAsia"/>
-        </w:rPr>
-        <w:t xml:space="preserve">as they fall through Earth’s atmosphere. Such crystals will encounter increased pressure, hence smaller </w:t>
+        <w:t xml:space="preserve"> </w:t>
+      </w:r>
+      <w:r>
+        <w:rPr>
+          <w:rFonts w:eastAsiaTheme="minorEastAsia"/>
+        </w:rPr>
+        <w:t xml:space="preserve">of </w:t>
+      </w:r>
+      <w:r>
+        <w:rPr>
+          <w:rFonts w:eastAsiaTheme="minorEastAsia"/>
+        </w:rPr>
+        <w:t>cirrus cloud particles</w:t>
+      </w:r>
+      <w:r>
+        <w:rPr>
+          <w:rFonts w:eastAsiaTheme="minorEastAsia"/>
+        </w:rPr>
+        <w:t>.</w:t>
+      </w:r>
+      <w:r>
+        <w:rPr>
+          <w:rFonts w:eastAsiaTheme="minorEastAsia"/>
+        </w:rPr>
+        <w:t xml:space="preserve"> </w:t>
+      </w:r>
+      <w:r>
+        <w:rPr>
+          <w:rFonts w:eastAsiaTheme="minorEastAsia"/>
+        </w:rPr>
+        <w:t>A</w:t>
+      </w:r>
+      <w:r>
+        <w:rPr>
+          <w:rFonts w:eastAsiaTheme="minorEastAsia"/>
+        </w:rPr>
+        <w:t xml:space="preserve">s </w:t>
+      </w:r>
+      <w:r>
+        <w:rPr>
+          <w:rFonts w:eastAsiaTheme="minorEastAsia"/>
+        </w:rPr>
+        <w:t>such particles</w:t>
+      </w:r>
+      <w:r>
+        <w:rPr>
+          <w:rFonts w:eastAsiaTheme="minorEastAsia"/>
+        </w:rPr>
+        <w:t xml:space="preserve"> fall through Earth’s atmosphere</w:t>
+      </w:r>
+      <w:r>
+        <w:rPr>
+          <w:rFonts w:eastAsiaTheme="minorEastAsia"/>
+        </w:rPr>
+        <w:t>, s</w:t>
+      </w:r>
+      <w:r>
+        <w:rPr>
+          <w:rFonts w:eastAsiaTheme="minorEastAsia"/>
+        </w:rPr>
+        <w:t xml:space="preserve">uch crystals will encounter increased pressure, hence smaller </w:t>
       </w:r>
       <m:oMath>
         <m:sSub>
@@ -17171,7 +17158,14 @@
         <w:rPr>
           <w:rFonts w:eastAsiaTheme="minorEastAsia"/>
         </w:rPr>
-        <w:t>, and therefore a greater propensity toward hollowed crystal structures</w:t>
+        <w:t xml:space="preserve">, and therefore a </w:t>
+      </w:r>
+      <w:r>
+        <w:rPr>
+          <w:rFonts w:eastAsiaTheme="minorEastAsia"/>
+        </w:rPr>
+        <w:lastRenderedPageBreak/>
+        <w:t>greater propensity toward hollowed crystal structures</w:t>
       </w:r>
       <w:r>
         <w:rPr>
@@ -17195,14 +17189,7 @@
         <w:rPr>
           <w:rFonts w:eastAsiaTheme="minorEastAsia"/>
         </w:rPr>
-        <w:t xml:space="preserve">Although </w:t>
-      </w:r>
-      <w:r>
-        <w:rPr>
-          <w:rFonts w:eastAsiaTheme="minorEastAsia"/>
-        </w:rPr>
-        <w:lastRenderedPageBreak/>
-        <w:t>there is no single observational datum that would help us resolve these predictions, we can comment that in</w:t>
+        <w:t>Although there is no single observational datum that would help us resolve these predictions, we can comment that in</w:t>
       </w:r>
       <w:r>
         <w:rPr>
@@ -17726,13 +17713,7 @@
         <w:rPr>
           <w:rFonts w:eastAsiaTheme="minorEastAsia"/>
         </w:rPr>
-        <w:t xml:space="preserve"> [But maybe </w:t>
-      </w:r>
-      <w:r>
-        <w:rPr>
-          <w:rFonts w:eastAsiaTheme="minorEastAsia"/>
-        </w:rPr>
-        <w:t xml:space="preserve">Jake’s </w:t>
+        <w:t xml:space="preserve"> [But maybe Jake’s </w:t>
       </w:r>
       <w:r>
         <w:rPr>
@@ -17750,19 +17731,7 @@
         <w:rPr>
           <w:rFonts w:eastAsiaTheme="minorEastAsia"/>
         </w:rPr>
-        <w:t xml:space="preserve"> approach</w:t>
-      </w:r>
-      <w:r>
-        <w:rPr>
-          <w:rFonts w:eastAsiaTheme="minorEastAsia"/>
-        </w:rPr>
-        <w:t xml:space="preserve"> is the way forward on that</w:t>
-      </w:r>
-      <w:r>
-        <w:rPr>
-          <w:rFonts w:eastAsiaTheme="minorEastAsia"/>
-        </w:rPr>
-        <w:t>].</w:t>
+        <w:t xml:space="preserve"> approach is the way forward on that].</w:t>
       </w:r>
     </w:p>
     <w:p>
@@ -18213,13 +18182,7 @@
           <w:rPr>
             <w:rFonts w:ascii="Cambria Math" w:eastAsiaTheme="minorEastAsia" w:hAnsi="Cambria Math"/>
           </w:rPr>
-          <m:t>+-</m:t>
-        </m:r>
-        <m:r>
-          <w:rPr>
-            <w:rFonts w:ascii="Cambria Math" w:eastAsiaTheme="minorEastAsia" w:hAnsi="Cambria Math"/>
-          </w:rPr>
-          <m:t xml:space="preserve"> </m:t>
+          <m:t xml:space="preserve">+- </m:t>
         </m:r>
         <m:sSub>
           <m:sSubPr>
@@ -18810,7 +18773,6 @@
               <w:rPr>
                 <w:noProof/>
               </w:rPr>
-              <w:lastRenderedPageBreak/>
               <w:t>(a)</w:t>
             </w:r>
           </w:p>
@@ -18871,7 +18833,7 @@
                           </pic:cNvPicPr>
                         </pic:nvPicPr>
                         <pic:blipFill>
-                          <a:blip r:embed="rId21" cstate="print">
+                          <a:blip r:embed="rId22" cstate="print">
                             <a:extLst>
                               <a:ext uri="{28A0092B-C50C-407E-A947-70E740481C1C}">
                                 <a14:useLocalDpi xmlns:a14="http://schemas.microsoft.com/office/drawing/2010/main" val="0"/>
@@ -18939,7 +18901,7 @@
                           </pic:cNvPicPr>
                         </pic:nvPicPr>
                         <pic:blipFill>
-                          <a:blip r:embed="rId22" cstate="print">
+                          <a:blip r:embed="rId23" cstate="print">
                             <a:extLst>
                               <a:ext uri="{28A0092B-C50C-407E-A947-70E740481C1C}">
                                 <a14:useLocalDpi xmlns:a14="http://schemas.microsoft.com/office/drawing/2010/main" val="0"/>
@@ -19071,19 +19033,7 @@
                 <w:rPr>
                   <w:rFonts w:ascii="Cambria Math" w:eastAsiaTheme="minorEastAsia" w:hAnsi="Cambria Math"/>
                 </w:rPr>
-                <m:t>±</m:t>
-              </m:r>
-              <m:r>
-                <w:rPr>
-                  <w:rFonts w:ascii="Cambria Math" w:eastAsiaTheme="minorEastAsia" w:hAnsi="Cambria Math"/>
-                </w:rPr>
-                <m:t>100</m:t>
-              </m:r>
-              <m:r>
-                <w:rPr>
-                  <w:rFonts w:ascii="Cambria Math" w:eastAsiaTheme="minorEastAsia" w:hAnsi="Cambria Math"/>
-                </w:rPr>
-                <m:t xml:space="preserve"> μm</m:t>
+                <m:t>±100 μm</m:t>
               </m:r>
             </m:oMath>
             <w:r>
@@ -19426,13 +19376,7 @@
               <w:rPr>
                 <w:rFonts w:ascii="Cambria Math" w:eastAsiaTheme="minorEastAsia" w:hAnsi="Cambria Math"/>
               </w:rPr>
-              <m:t>ice</m:t>
-            </m:r>
-            <m:r>
-              <w:rPr>
-                <w:rFonts w:ascii="Cambria Math" w:eastAsiaTheme="minorEastAsia" w:hAnsi="Cambria Math"/>
-              </w:rPr>
-              <m:t>,s</m:t>
+              <m:t>ice,s</m:t>
             </m:r>
           </m:sub>
         </m:sSub>
@@ -19797,50 +19741,14 @@
           <w:rPr>
             <w:rFonts w:ascii="Cambria Math" w:eastAsiaTheme="minorEastAsia" w:hAnsi="Cambria Math"/>
           </w:rPr>
-          <m:t>∆</m:t>
-        </m:r>
-        <m:r>
-          <w:rPr>
-            <w:rFonts w:ascii="Cambria Math" w:eastAsiaTheme="minorEastAsia" w:hAnsi="Cambria Math"/>
-          </w:rPr>
-          <m:t>x=</m:t>
-        </m:r>
-        <m:r>
-          <w:rPr>
-            <w:rFonts w:ascii="Cambria Math" w:eastAsiaTheme="minorEastAsia" w:hAnsi="Cambria Math"/>
-          </w:rPr>
-          <m:t>∆y</m:t>
-        </m:r>
-        <m:r>
-          <w:rPr>
-            <w:rFonts w:ascii="Cambria Math" w:eastAsiaTheme="minorEastAsia" w:hAnsi="Cambria Math"/>
-          </w:rPr>
-          <m:t>=</m:t>
-        </m:r>
-        <m:r>
-          <w:rPr>
-            <w:rFonts w:ascii="Cambria Math" w:eastAsiaTheme="minorEastAsia" w:hAnsi="Cambria Math"/>
-          </w:rPr>
-          <m:t xml:space="preserve">2.8 </m:t>
-        </m:r>
-        <m:r>
-          <w:rPr>
-            <w:rFonts w:ascii="Cambria Math" w:eastAsiaTheme="minorEastAsia" w:hAnsi="Cambria Math"/>
-          </w:rPr>
-          <m:t>μm</m:t>
+          <m:t>∆x=∆y=2.8 μm</m:t>
         </m:r>
       </m:oMath>
       <w:r>
         <w:rPr>
           <w:rFonts w:eastAsiaTheme="minorEastAsia"/>
         </w:rPr>
-        <w:t>)</w:t>
-      </w:r>
-      <w:r>
-        <w:rPr>
-          <w:rFonts w:eastAsiaTheme="minorEastAsia"/>
-        </w:rPr>
-        <w:t>.</w:t>
+        <w:t>).</w:t>
       </w:r>
     </w:p>
     <w:p>
@@ -21207,19 +21115,7 @@
                   <w:rPr>
                     <w:rFonts w:ascii="Cambria Math" w:eastAsiaTheme="minorEastAsia" w:hAnsi="Cambria Math"/>
                   </w:rPr>
-                  <m:t>dt=</m:t>
-                </m:r>
-                <m:r>
-                  <w:rPr>
-                    <w:rFonts w:ascii="Cambria Math" w:eastAsiaTheme="minorEastAsia" w:hAnsi="Cambria Math"/>
-                  </w:rPr>
-                  <m:t>5</m:t>
-                </m:r>
-                <m:r>
-                  <w:rPr>
-                    <w:rFonts w:ascii="Cambria Math" w:eastAsiaTheme="minorEastAsia" w:hAnsi="Cambria Math"/>
-                  </w:rPr>
-                  <m:t>×</m:t>
+                  <m:t>dt=5×</m:t>
                 </m:r>
                 <m:sSup>
                   <m:sSupPr>
@@ -21327,19 +21223,7 @@
                   <w:rPr>
                     <w:rFonts w:ascii="Cambria Math" w:eastAsiaTheme="minorEastAsia" w:hAnsi="Cambria Math"/>
                   </w:rPr>
-                  <m:t xml:space="preserve"> =</m:t>
-                </m:r>
-                <m:r>
-                  <w:rPr>
-                    <w:rFonts w:ascii="Cambria Math" w:eastAsiaTheme="minorEastAsia" w:hAnsi="Cambria Math"/>
-                  </w:rPr>
-                  <m:t>2</m:t>
-                </m:r>
-                <m:r>
-                  <w:rPr>
-                    <w:rFonts w:ascii="Cambria Math" w:eastAsiaTheme="minorEastAsia" w:hAnsi="Cambria Math"/>
-                  </w:rPr>
-                  <m:t xml:space="preserve"> μs</m:t>
+                  <m:t xml:space="preserve"> =2 μs</m:t>
                 </m:r>
               </m:oMath>
             </m:oMathPara>
@@ -21737,19 +21621,7 @@
                   <w:rPr>
                     <w:rFonts w:ascii="Cambria Math" w:eastAsiaTheme="minorEastAsia" w:hAnsi="Cambria Math"/>
                   </w:rPr>
-                  <m:t>=</m:t>
-                </m:r>
-                <m:r>
-                  <w:rPr>
-                    <w:rFonts w:ascii="Cambria Math" w:eastAsiaTheme="minorEastAsia" w:hAnsi="Cambria Math"/>
-                  </w:rPr>
-                  <m:t>68.6</m:t>
-                </m:r>
-                <m:r>
-                  <w:rPr>
-                    <w:rFonts w:ascii="Cambria Math" w:eastAsiaTheme="minorEastAsia" w:hAnsi="Cambria Math"/>
-                  </w:rPr>
-                  <m:t xml:space="preserve"> Pa</m:t>
+                  <m:t>=68.6 Pa</m:t>
                 </m:r>
               </m:oMath>
             </m:oMathPara>
@@ -22053,19 +21925,7 @@
                   <w:rPr>
                     <w:rFonts w:ascii="Cambria Math" w:eastAsiaTheme="minorEastAsia" w:hAnsi="Cambria Math"/>
                   </w:rPr>
-                  <m:t>=</m:t>
-                </m:r>
-                <m:r>
-                  <w:rPr>
-                    <w:rFonts w:ascii="Cambria Math" w:eastAsiaTheme="minorEastAsia" w:hAnsi="Cambria Math"/>
-                  </w:rPr>
-                  <m:t>29.6</m:t>
-                </m:r>
-                <m:r>
-                  <w:rPr>
-                    <w:rFonts w:ascii="Cambria Math" w:eastAsiaTheme="minorEastAsia" w:hAnsi="Cambria Math"/>
-                  </w:rPr>
-                  <m:t xml:space="preserve"> Pa</m:t>
+                  <m:t>=29.6 Pa</m:t>
                 </m:r>
               </m:oMath>
             </m:oMathPara>
@@ -22147,13 +22007,7 @@
                   <w:rPr>
                     <w:rFonts w:ascii="Cambria Math" w:eastAsiaTheme="minorEastAsia" w:hAnsi="Cambria Math"/>
                   </w:rPr>
-                  <m:t>=0.2</m:t>
-                </m:r>
-                <m:r>
-                  <w:rPr>
-                    <w:rFonts w:ascii="Cambria Math" w:eastAsiaTheme="minorEastAsia" w:hAnsi="Cambria Math"/>
-                  </w:rPr>
-                  <m:t>5</m:t>
+                  <m:t>=0.25</m:t>
                 </m:r>
               </m:oMath>
             </m:oMathPara>
@@ -22229,19 +22083,7 @@
                   <w:rPr>
                     <w:rFonts w:ascii="Cambria Math" w:eastAsiaTheme="minorEastAsia" w:hAnsi="Cambria Math"/>
                   </w:rPr>
-                  <m:t>=</m:t>
-                </m:r>
-                <m:r>
-                  <w:rPr>
-                    <w:rFonts w:ascii="Cambria Math" w:eastAsiaTheme="minorEastAsia" w:hAnsi="Cambria Math"/>
-                  </w:rPr>
-                  <m:t>0.9</m:t>
-                </m:r>
-                <m:r>
-                  <w:rPr>
-                    <w:rFonts w:ascii="Cambria Math" w:eastAsiaTheme="minorEastAsia" w:hAnsi="Cambria Math"/>
-                  </w:rPr>
-                  <m:t xml:space="preserve"> g/c</m:t>
+                  <m:t>=0.9 g/c</m:t>
                 </m:r>
                 <m:sSup>
                   <m:sSupPr>
@@ -22335,13 +22177,7 @@
                       <w:rPr>
                         <w:rFonts w:ascii="Cambria Math" w:eastAsiaTheme="minorEastAsia" w:hAnsi="Cambria Math"/>
                       </w:rPr>
-                      <m:t>ice</m:t>
-                    </m:r>
-                    <m:r>
-                      <w:rPr>
-                        <w:rFonts w:ascii="Cambria Math" w:eastAsiaTheme="minorEastAsia" w:hAnsi="Cambria Math"/>
-                      </w:rPr>
-                      <m:t>,s</m:t>
+                      <m:t>ice,s</m:t>
                     </m:r>
                   </m:sub>
                 </m:sSub>
@@ -22467,31 +22303,7 @@
                   <w:rPr>
                     <w:rFonts w:ascii="Cambria Math" w:eastAsiaTheme="minorEastAsia" w:hAnsi="Cambria Math"/>
                   </w:rPr>
-                  <m:t>=</m:t>
-                </m:r>
-                <m:r>
-                  <w:rPr>
-                    <w:rFonts w:ascii="Cambria Math" w:eastAsiaTheme="minorEastAsia" w:hAnsi="Cambria Math"/>
-                  </w:rPr>
-                  <m:t>0.0</m:t>
-                </m:r>
-                <m:r>
-                  <w:rPr>
-                    <w:rFonts w:ascii="Cambria Math" w:eastAsiaTheme="minorEastAsia" w:hAnsi="Cambria Math"/>
-                  </w:rPr>
-                  <m:t>0</m:t>
-                </m:r>
-                <m:r>
-                  <w:rPr>
-                    <w:rFonts w:ascii="Cambria Math" w:eastAsiaTheme="minorEastAsia" w:hAnsi="Cambria Math"/>
-                  </w:rPr>
-                  <m:t xml:space="preserve">57 </m:t>
-                </m:r>
-                <m:r>
-                  <w:rPr>
-                    <w:rFonts w:ascii="Cambria Math" w:eastAsiaTheme="minorEastAsia" w:hAnsi="Cambria Math"/>
-                  </w:rPr>
-                  <m:t>μ</m:t>
+                  <m:t>=0.0057 μ</m:t>
                 </m:r>
                 <m:sSup>
                   <m:sSupPr>
@@ -22761,13 +22573,7 @@
               <w:rPr>
                 <w:rFonts w:ascii="Cambria Math" w:eastAsiaTheme="minorEastAsia" w:hAnsi="Cambria Math"/>
               </w:rPr>
-              <m:t>ice</m:t>
-            </m:r>
-            <m:r>
-              <w:rPr>
-                <w:rFonts w:ascii="Cambria Math" w:eastAsiaTheme="minorEastAsia" w:hAnsi="Cambria Math"/>
-              </w:rPr>
-              <m:t>,s</m:t>
+              <m:t>ice,s</m:t>
             </m:r>
           </m:sub>
         </m:sSub>
@@ -22905,6 +22711,7 @@
             <w:r>
               <w:rPr>
                 <w:rFonts w:eastAsiaTheme="minorEastAsia"/>
+                <w:noProof/>
               </w:rPr>
               <w:drawing>
                 <wp:inline distT="0" distB="0" distL="0" distR="0" wp14:anchorId="16B6A45B" wp14:editId="77CBF1A6">
@@ -22936,7 +22743,7 @@
                           </pic:cNvPicPr>
                         </pic:nvPicPr>
                         <pic:blipFill>
-                          <a:blip r:embed="rId23" cstate="print">
+                          <a:blip r:embed="rId24" cstate="print">
                             <a:extLst>
                               <a:ext uri="{28A0092B-C50C-407E-A947-70E740481C1C}">
                                 <a14:useLocalDpi xmlns:a14="http://schemas.microsoft.com/office/drawing/2010/main" val="0"/>
@@ -23000,7 +22807,7 @@
                           </pic:cNvPicPr>
                         </pic:nvPicPr>
                         <pic:blipFill>
-                          <a:blip r:embed="rId24" cstate="print">
+                          <a:blip r:embed="rId25" cstate="print">
                             <a:extLst>
                               <a:ext uri="{28A0092B-C50C-407E-A947-70E740481C1C}">
                                 <a14:useLocalDpi xmlns:a14="http://schemas.microsoft.com/office/drawing/2010/main" val="0"/>
@@ -23966,13 +23773,7 @@
         <w:rPr>
           <w:rFonts w:eastAsiaTheme="minorEastAsia"/>
         </w:rPr>
-        <w:t xml:space="preserve"> </w:t>
-      </w:r>
-      <w:r>
-        <w:rPr>
-          <w:rFonts w:eastAsiaTheme="minorEastAsia"/>
-        </w:rPr>
-        <w:t>considerably</w:t>
+        <w:t xml:space="preserve"> considerably</w:t>
       </w:r>
       <w:r>
         <w:rPr>
@@ -24290,7 +24091,7 @@
       <w:r>
         <w:t xml:space="preserve">data from </w:t>
       </w:r>
-      <w:hyperlink r:id="rId25" w:tgtFrame="_blank" w:history="1">
+      <w:hyperlink r:id="rId26" w:tgtFrame="_blank" w:history="1">
         <w:r>
           <w:rPr>
             <w:rStyle w:val="Hyperlink"/>
@@ -24307,8 +24108,8 @@
       </w:pPr>
     </w:p>
     <w:sectPr>
-      <w:footerReference w:type="even" r:id="rId26"/>
-      <w:footerReference w:type="default" r:id="rId27"/>
+      <w:footerReference w:type="even" r:id="rId27"/>
+      <w:footerReference w:type="default" r:id="rId28"/>
       <w:pgSz w:w="12240" w:h="15840"/>
       <w:pgMar w:top="1440" w:right="1440" w:bottom="1440" w:left="1440" w:header="720" w:footer="720" w:gutter="0"/>
       <w:cols w:space="720"/>
@@ -28206,6 +28007,7 @@
   <w:style w:type="character" w:default="1" w:styleId="DefaultParagraphFont">
     <w:name w:val="Default Paragraph Font"/>
     <w:uiPriority w:val="1"/>
+    <w:semiHidden/>
     <w:unhideWhenUsed/>
   </w:style>
   <w:style w:type="table" w:default="1" w:styleId="TableNormal">

</xml_diff>

<commit_message>
Predicting effects of changing ambient pressure
</commit_message>
<xml_diff>
--- a/nesh/Paper draft 2.docx
+++ b/nesh/Paper draft 2.docx
@@ -2079,18 +2079,10 @@
         <w:tblStyle w:val="TableGrid"/>
         <w:tblW w:w="0" w:type="auto"/>
         <w:jc w:val="center"/>
-        <w:tblBorders>
-          <w:top w:val="none" w:sz="0" w:space="0" w:color="auto"/>
-          <w:left w:val="none" w:sz="0" w:space="0" w:color="auto"/>
-          <w:bottom w:val="none" w:sz="0" w:space="0" w:color="auto"/>
-          <w:right w:val="none" w:sz="0" w:space="0" w:color="auto"/>
-          <w:insideH w:val="none" w:sz="0" w:space="0" w:color="auto"/>
-          <w:insideV w:val="none" w:sz="0" w:space="0" w:color="auto"/>
-        </w:tblBorders>
         <w:tblLook w:val="04A0" w:firstRow="1" w:lastRow="0" w:firstColumn="1" w:lastColumn="0" w:noHBand="0" w:noVBand="1"/>
       </w:tblPr>
       <w:tblGrid>
-        <w:gridCol w:w="9360"/>
+        <w:gridCol w:w="8365"/>
       </w:tblGrid>
       <w:tr>
         <w:trPr>
@@ -2099,7 +2091,7 @@
         </w:trPr>
         <w:tc>
           <w:tcPr>
-            <w:tcW w:w="0" w:type="auto"/>
+            <w:tcW w:w="8365" w:type="dxa"/>
           </w:tcPr>
           <w:p>
             <w:pPr>
@@ -2156,7 +2148,7 @@
         </w:trPr>
         <w:tc>
           <w:tcPr>
-            <w:tcW w:w="0" w:type="auto"/>
+            <w:tcW w:w="8365" w:type="dxa"/>
           </w:tcPr>
           <w:p>
             <w:pPr>
@@ -3281,19 +3273,7 @@
         <w:rPr>
           <w:rFonts w:eastAsiaTheme="minorEastAsia"/>
         </w:rPr>
-        <w:t xml:space="preserve">e. </w:t>
-      </w:r>
-      <w:r>
-        <w:rPr>
-          <w:rFonts w:eastAsiaTheme="minorEastAsia"/>
-        </w:rPr>
-        <w:t>(</w:t>
-      </w:r>
-      <w:r>
-        <w:rPr>
-          <w:rFonts w:eastAsiaTheme="minorEastAsia"/>
-        </w:rPr>
-        <w:t>In Fig. 2</w:t>
+        <w:t>e. In Fig. 2</w:t>
       </w:r>
       <w:r>
         <w:rPr>
@@ -3329,19 +3309,7 @@
         <w:rPr>
           <w:rFonts w:eastAsiaTheme="minorEastAsia"/>
         </w:rPr>
-        <w:t>.</w:t>
-      </w:r>
-      <w:r>
-        <w:rPr>
-          <w:rFonts w:eastAsiaTheme="minorEastAsia"/>
-        </w:rPr>
-        <w:t>)</w:t>
-      </w:r>
-      <w:r>
-        <w:rPr>
-          <w:rFonts w:eastAsiaTheme="minorEastAsia"/>
-        </w:rPr>
-        <w:t xml:space="preserve"> </w:t>
+        <w:t xml:space="preserve">. </w:t>
       </w:r>
       <w:r>
         <w:rPr>
@@ -3390,9 +3358,6 @@
         <w:t xml:space="preserve"> </w:t>
       </w:r>
       <w:r>
-        <w:t xml:space="preserve">the corners of </w:t>
-      </w:r>
-      <w:r>
         <w:t>an initially flat facet</w:t>
       </w:r>
       <w:r>
@@ -3423,7 +3388,16 @@
         <w:t>th rate</w:t>
       </w:r>
       <w:r>
-        <w:t xml:space="preserve"> because of </w:t>
+        <w:t xml:space="preserve"> its</w:t>
+      </w:r>
+      <w:r>
+        <w:t xml:space="preserve"> corners</w:t>
+      </w:r>
+      <w:r>
+        <w:t xml:space="preserve">, </w:t>
+      </w:r>
+      <w:r>
+        <w:t xml:space="preserve">because of </w:t>
       </w:r>
       <w:r>
         <w:t>increased</w:t>
@@ -3438,19 +3412,31 @@
         <w:t xml:space="preserve"> concentration above it</w:t>
       </w:r>
       <w:r>
-        <w:t xml:space="preserve">, but that same enhancement </w:t>
-      </w:r>
-      <w:r>
-        <w:t>leads to a compensating</w:t>
+        <w:t>.</w:t>
       </w:r>
       <w:r>
         <w:t xml:space="preserve"> </w:t>
       </w:r>
       <w:r>
-        <w:t>increase in</w:t>
-      </w:r>
-      <w:r>
-        <w:t xml:space="preserve"> diffusive slowdown</w:t>
+        <w:t>B</w:t>
+      </w:r>
+      <w:r>
+        <w:t xml:space="preserve">ut that same enhancement </w:t>
+      </w:r>
+      <w:r>
+        <w:t xml:space="preserve">leads to </w:t>
+      </w:r>
+      <w:r>
+        <w:t xml:space="preserve">more </w:t>
+      </w:r>
+      <w:r>
+        <w:t>diffusive slowdown</w:t>
+      </w:r>
+      <w:r>
+        <w:t xml:space="preserve"> at corners</w:t>
+      </w:r>
+      <w:r>
+        <w:t>,</w:t>
       </w:r>
       <w:r>
         <w:t xml:space="preserve"> because layers of ice are more tightly spaced.</w:t>
@@ -3459,7 +3445,22 @@
         <w:t xml:space="preserve"> </w:t>
       </w:r>
       <w:r>
-        <w:t>When these effects are in dynamic balance,</w:t>
+        <w:t>When these effects are in balance</w:t>
+      </w:r>
+      <w:r>
+        <w:t xml:space="preserve"> – which </w:t>
+      </w:r>
+      <w:r>
+        <w:t xml:space="preserve">can (and does) </w:t>
+      </w:r>
+      <w:r>
+        <w:t xml:space="preserve">occur as an emergent property of the </w:t>
+      </w:r>
+      <w:r>
+        <w:t>equations of motion</w:t>
+      </w:r>
+      <w:r>
+        <w:t xml:space="preserve"> –</w:t>
       </w:r>
       <w:r>
         <w:t xml:space="preserve"> </w:t>
@@ -3471,7 +3472,13 @@
         <w:t xml:space="preserve"> </w:t>
       </w:r>
       <w:r>
-        <w:t xml:space="preserve">a steady state characterized by equal growth rates of all regions of </w:t>
+        <w:t xml:space="preserve">equal growth rates </w:t>
+      </w:r>
+      <w:r>
+        <w:t>across the entire</w:t>
+      </w:r>
+      <w:r>
+        <w:t xml:space="preserve"> </w:t>
       </w:r>
       <w:r>
         <w:t>facet</w:t>
@@ -6934,6 +6941,12 @@
           <w:rFonts w:eastAsiaTheme="minorEastAsia"/>
         </w:rPr>
       </w:pPr>
+      <w:r>
+        <w:rPr>
+          <w:rFonts w:eastAsiaTheme="minorEastAsia"/>
+        </w:rPr>
+        <w:t xml:space="preserve">There is considerable flexibility in specifying the precise form for </w:t>
+      </w:r>
       <m:oMath>
         <m:sSub>
           <m:sSubPr>
@@ -6978,7 +6991,13 @@
         <w:rPr>
           <w:rFonts w:eastAsiaTheme="minorEastAsia"/>
         </w:rPr>
-        <w:t>appearing in Eq. 5 is</w:t>
+        <w:t>appearing in Eq. 5</w:t>
+      </w:r>
+      <w:r>
+        <w:rPr>
+          <w:rFonts w:eastAsiaTheme="minorEastAsia"/>
+        </w:rPr>
+        <w:t>. Typically,</w:t>
       </w:r>
       <w:r>
         <w:rPr>
@@ -6990,13 +7009,19 @@
         <w:rPr>
           <w:rFonts w:eastAsiaTheme="minorEastAsia"/>
         </w:rPr>
-        <w:t>represented by a parabolic</w:t>
-      </w:r>
-      <w:r>
-        <w:rPr>
-          <w:rFonts w:eastAsiaTheme="minorEastAsia"/>
-        </w:rPr>
-        <w:t>, positive-curvature</w:t>
+        <w:t>a</w:t>
+      </w:r>
+      <w:r>
+        <w:rPr>
+          <w:rFonts w:eastAsiaTheme="minorEastAsia"/>
+        </w:rPr>
+        <w:t xml:space="preserve"> parabolic</w:t>
+      </w:r>
+      <w:r>
+        <w:rPr>
+          <w:rFonts w:eastAsiaTheme="minorEastAsia"/>
+        </w:rPr>
+        <w:t xml:space="preserve"> form</w:t>
       </w:r>
       <w:r>
         <w:rPr>
@@ -7008,13 +7033,7 @@
         <w:rPr>
           <w:rFonts w:eastAsiaTheme="minorEastAsia"/>
         </w:rPr>
-        <w:t>expression</w:t>
-      </w:r>
-      <w:r>
-        <w:rPr>
-          <w:rFonts w:eastAsiaTheme="minorEastAsia"/>
-        </w:rPr>
-        <w:t xml:space="preserve">, </w:t>
+        <w:t>is used,</w:t>
       </w:r>
     </w:p>
     <w:p>
@@ -7346,7 +7365,43 @@
         <w:rPr>
           <w:rFonts w:eastAsiaTheme="minorEastAsia"/>
         </w:rPr>
-        <w:t xml:space="preserve"> is a “center reduction”, fractional the lowering of supersaturation at facet center, compared to its edges. In this work, negative values of </w:t>
+        <w:t xml:space="preserve"> is a “center reduction”, </w:t>
+      </w:r>
+      <w:r>
+        <w:rPr>
+          <w:rFonts w:eastAsiaTheme="minorEastAsia"/>
+        </w:rPr>
+        <w:t xml:space="preserve">the </w:t>
+      </w:r>
+      <w:r>
+        <w:rPr>
+          <w:rFonts w:eastAsiaTheme="minorEastAsia"/>
+        </w:rPr>
+        <w:t>fractional lowering of supersaturation at facet center</w:t>
+      </w:r>
+      <w:r>
+        <w:rPr>
+          <w:rFonts w:eastAsiaTheme="minorEastAsia"/>
+        </w:rPr>
+        <w:t>s</w:t>
+      </w:r>
+      <w:r>
+        <w:rPr>
+          <w:rFonts w:eastAsiaTheme="minorEastAsia"/>
+        </w:rPr>
+        <w:t xml:space="preserve"> compared to </w:t>
+      </w:r>
+      <w:r>
+        <w:rPr>
+          <w:rFonts w:eastAsiaTheme="minorEastAsia"/>
+        </w:rPr>
+        <w:t>facet corners. N</w:t>
+      </w:r>
+      <w:r>
+        <w:rPr>
+          <w:rFonts w:eastAsiaTheme="minorEastAsia"/>
+        </w:rPr>
+        <w:t xml:space="preserve">egative values of </w:t>
       </w:r>
       <m:oMath>
         <m:sSub>
@@ -7380,68 +7435,79 @@
         <w:rPr>
           <w:rFonts w:eastAsiaTheme="minorEastAsia"/>
         </w:rPr>
-        <w:t xml:space="preserve"> will also be used, these serving as a “center enhancement” of supersaturation at facet centers. Although the authors of N2016 used Eq. 6, to express inhomogeneities in the surface saturation, they also used a sinusoidal form, because it was not clear at that time which shape was the more realistic. Here we focus on the parabolic form only, because that is the form motivated by vapor field </w:t>
-      </w:r>
-      <w:r>
-        <w:rPr>
-          <w:rFonts w:eastAsiaTheme="minorEastAsia"/>
-        </w:rPr>
-        <w:lastRenderedPageBreak/>
-        <w:t>simulations presented in Appendix 2, along with parameterizations of</w:t>
-      </w:r>
-      <w:r>
-        <w:rPr>
-          <w:rFonts w:eastAsiaTheme="minorEastAsia"/>
-        </w:rPr>
-        <w:t xml:space="preserve"> dependence of </w:t>
-      </w:r>
-      <m:oMath>
-        <m:sSub>
-          <m:sSubPr>
-            <m:ctrlPr>
-              <w:rPr>
-                <w:rFonts w:ascii="Cambria Math" w:eastAsiaTheme="minorEastAsia" w:hAnsi="Cambria Math"/>
-                <w:i/>
-              </w:rPr>
-            </m:ctrlPr>
-          </m:sSubPr>
-          <m:e>
-            <m:r>
-              <w:rPr>
-                <w:rFonts w:ascii="Cambria Math" w:eastAsiaTheme="minorEastAsia" w:hAnsi="Cambria Math"/>
-              </w:rPr>
-              <m:t>c</m:t>
-            </m:r>
-          </m:e>
-          <m:sub>
-            <m:r>
-              <w:rPr>
-                <w:rFonts w:ascii="Cambria Math" w:eastAsiaTheme="minorEastAsia" w:hAnsi="Cambria Math"/>
-              </w:rPr>
-              <m:t>r</m:t>
-            </m:r>
-          </m:sub>
-        </m:sSub>
-      </m:oMath>
-      <w:r>
-        <w:rPr>
-          <w:rFonts w:eastAsiaTheme="minorEastAsia"/>
-        </w:rPr>
-        <w:t xml:space="preserve"> on crystal size (</w:t>
-      </w:r>
-      <m:oMath>
-        <m:r>
-          <w:rPr>
-            <w:rFonts w:ascii="Cambria Math" w:eastAsiaTheme="minorEastAsia" w:hAnsi="Cambria Math"/>
-          </w:rPr>
-          <m:t>L</m:t>
-        </m:r>
-      </m:oMath>
-      <w:r>
-        <w:rPr>
-          <w:rFonts w:eastAsiaTheme="minorEastAsia"/>
-        </w:rPr>
-        <w:t>).</w:t>
+        <w:t xml:space="preserve"> </w:t>
+      </w:r>
+      <w:r>
+        <w:rPr>
+          <w:rFonts w:eastAsiaTheme="minorEastAsia"/>
+        </w:rPr>
+        <w:t>are</w:t>
+      </w:r>
+      <w:r>
+        <w:rPr>
+          <w:rFonts w:eastAsiaTheme="minorEastAsia"/>
+        </w:rPr>
+        <w:t xml:space="preserve"> also used</w:t>
+      </w:r>
+      <w:r>
+        <w:rPr>
+          <w:rFonts w:eastAsiaTheme="minorEastAsia"/>
+        </w:rPr>
+        <w:t xml:space="preserve"> in the simulations presented here</w:t>
+      </w:r>
+      <w:r>
+        <w:rPr>
+          <w:rFonts w:eastAsiaTheme="minorEastAsia"/>
+        </w:rPr>
+        <w:t xml:space="preserve">, </w:t>
+      </w:r>
+      <w:r>
+        <w:rPr>
+          <w:rFonts w:eastAsiaTheme="minorEastAsia"/>
+        </w:rPr>
+        <w:t xml:space="preserve">to represent the </w:t>
+      </w:r>
+      <w:r>
+        <w:rPr>
+          <w:rFonts w:eastAsiaTheme="minorEastAsia"/>
+        </w:rPr>
+        <w:t xml:space="preserve">fractional </w:t>
+      </w:r>
+      <w:r>
+        <w:rPr>
+          <w:rFonts w:eastAsiaTheme="minorEastAsia"/>
+        </w:rPr>
+        <w:t xml:space="preserve">enhancement of </w:t>
+      </w:r>
+      <w:r>
+        <w:rPr>
+          <w:rFonts w:eastAsiaTheme="minorEastAsia"/>
+        </w:rPr>
+        <w:t>water vapor concentration</w:t>
+      </w:r>
+      <w:r>
+        <w:rPr>
+          <w:rFonts w:eastAsiaTheme="minorEastAsia"/>
+        </w:rPr>
+        <w:t xml:space="preserve"> at facet centers</w:t>
+      </w:r>
+      <w:r>
+        <w:rPr>
+          <w:rFonts w:eastAsiaTheme="minorEastAsia"/>
+        </w:rPr>
+        <w:t xml:space="preserve"> </w:t>
+      </w:r>
+      <w:r>
+        <w:rPr>
+          <w:rFonts w:eastAsiaTheme="minorEastAsia"/>
+        </w:rPr>
+        <w:t>when a crystal is subjected to ablation conditions</w:t>
+      </w:r>
+      <w:r>
+        <w:rPr>
+          <w:rFonts w:eastAsiaTheme="minorEastAsia"/>
+        </w:rPr>
+        <w:t xml:space="preserve">. </w:t>
       </w:r>
     </w:p>
     <w:p>
@@ -8880,7 +8946,101 @@
         <w:rPr>
           <w:rFonts w:eastAsiaTheme="minorEastAsia"/>
         </w:rPr>
-        <w:t xml:space="preserve">vapor-phase simulations to constrain properties of the vapor field </w:t>
+        <w:t>gas</w:t>
+      </w:r>
+      <w:r>
+        <w:rPr>
+          <w:rFonts w:eastAsiaTheme="minorEastAsia"/>
+        </w:rPr>
+        <w:t xml:space="preserve">-phase simulations to </w:t>
+      </w:r>
+      <w:r>
+        <w:rPr>
+          <w:rFonts w:eastAsiaTheme="minorEastAsia"/>
+        </w:rPr>
+        <w:t>define</w:t>
+      </w:r>
+      <w:r>
+        <w:rPr>
+          <w:rFonts w:eastAsiaTheme="minorEastAsia"/>
+        </w:rPr>
+        <w:t xml:space="preserve"> properties of</w:t>
+      </w:r>
+      <w:r>
+        <w:rPr>
+          <w:rFonts w:eastAsiaTheme="minorEastAsia"/>
+        </w:rPr>
+        <w:t xml:space="preserve"> </w:t>
+      </w:r>
+      <m:oMath>
+        <m:sSub>
+          <m:sSubPr>
+            <m:ctrlPr>
+              <w:rPr>
+                <w:rFonts w:ascii="Cambria Math" w:eastAsiaTheme="minorEastAsia" w:hAnsi="Cambria Math"/>
+                <w:i/>
+              </w:rPr>
+            </m:ctrlPr>
+          </m:sSubPr>
+          <m:e>
+            <m:r>
+              <w:rPr>
+                <w:rFonts w:ascii="Cambria Math" w:eastAsiaTheme="minorEastAsia" w:hAnsi="Cambria Math"/>
+              </w:rPr>
+              <m:t>σ</m:t>
+            </m:r>
+          </m:e>
+          <m:sub>
+            <m:r>
+              <w:rPr>
+                <w:rFonts w:ascii="Cambria Math" w:eastAsiaTheme="minorEastAsia" w:hAnsi="Cambria Math"/>
+              </w:rPr>
+              <m:t>I</m:t>
+            </m:r>
+          </m:sub>
+        </m:sSub>
+        <m:d>
+          <m:dPr>
+            <m:ctrlPr>
+              <w:rPr>
+                <w:rFonts w:ascii="Cambria Math" w:eastAsiaTheme="minorEastAsia" w:hAnsi="Cambria Math"/>
+                <w:i/>
+              </w:rPr>
+            </m:ctrlPr>
+          </m:dPr>
+          <m:e>
+            <m:r>
+              <w:rPr>
+                <w:rFonts w:ascii="Cambria Math" w:eastAsiaTheme="minorEastAsia" w:hAnsi="Cambria Math"/>
+              </w:rPr>
+              <m:t>x</m:t>
+            </m:r>
+          </m:e>
+        </m:d>
+      </m:oMath>
+      <w:r>
+        <w:rPr>
+          <w:rFonts w:eastAsiaTheme="minorEastAsia"/>
+        </w:rPr>
+        <w:t>,</w:t>
+      </w:r>
+      <w:r>
+        <w:rPr>
+          <w:rFonts w:eastAsiaTheme="minorEastAsia"/>
+        </w:rPr>
+        <w:t xml:space="preserve"> the vapor </w:t>
+      </w:r>
+      <w:r>
+        <w:rPr>
+          <w:rFonts w:eastAsiaTheme="minorEastAsia"/>
+        </w:rPr>
+        <w:t>concentration</w:t>
+      </w:r>
+      <w:r>
+        <w:rPr>
+          <w:rFonts w:eastAsiaTheme="minorEastAsia"/>
+        </w:rPr>
+        <w:t xml:space="preserve"> </w:t>
       </w:r>
       <w:r>
         <w:rPr>
@@ -8892,7 +9052,251 @@
         <w:rPr>
           <w:rFonts w:eastAsiaTheme="minorEastAsia"/>
         </w:rPr>
-        <w:t>lying a given ice surface. Details are given in Appendix 2</w:t>
+        <w:t xml:space="preserve">lying a given ice surface. </w:t>
+      </w:r>
+      <w:r>
+        <w:rPr>
+          <w:rFonts w:eastAsiaTheme="minorEastAsia"/>
+        </w:rPr>
+        <w:t xml:space="preserve">These simulations </w:t>
+      </w:r>
+      <w:r>
+        <w:rPr>
+          <w:rFonts w:eastAsiaTheme="minorEastAsia"/>
+        </w:rPr>
+        <w:t xml:space="preserve">show that </w:t>
+      </w:r>
+      <w:r>
+        <w:rPr>
+          <w:rFonts w:eastAsiaTheme="minorEastAsia"/>
+        </w:rPr>
+        <w:t>the</w:t>
+      </w:r>
+      <w:r>
+        <w:rPr>
+          <w:rFonts w:eastAsiaTheme="minorEastAsia"/>
+        </w:rPr>
+        <w:t xml:space="preserve"> parabolic form</w:t>
+      </w:r>
+      <w:r>
+        <w:rPr>
+          <w:rFonts w:eastAsiaTheme="minorEastAsia"/>
+        </w:rPr>
+        <w:t xml:space="preserve"> for </w:t>
+      </w:r>
+      <m:oMath>
+        <m:sSub>
+          <m:sSubPr>
+            <m:ctrlPr>
+              <w:rPr>
+                <w:rFonts w:ascii="Cambria Math" w:eastAsiaTheme="minorEastAsia" w:hAnsi="Cambria Math"/>
+                <w:i/>
+              </w:rPr>
+            </m:ctrlPr>
+          </m:sSubPr>
+          <m:e>
+            <m:r>
+              <w:rPr>
+                <w:rFonts w:ascii="Cambria Math" w:eastAsiaTheme="minorEastAsia" w:hAnsi="Cambria Math"/>
+              </w:rPr>
+              <m:t>σ</m:t>
+            </m:r>
+          </m:e>
+          <m:sub>
+            <m:r>
+              <w:rPr>
+                <w:rFonts w:ascii="Cambria Math" w:eastAsiaTheme="minorEastAsia" w:hAnsi="Cambria Math"/>
+              </w:rPr>
+              <m:t>I</m:t>
+            </m:r>
+          </m:sub>
+        </m:sSub>
+        <m:d>
+          <m:dPr>
+            <m:ctrlPr>
+              <w:rPr>
+                <w:rFonts w:ascii="Cambria Math" w:eastAsiaTheme="minorEastAsia" w:hAnsi="Cambria Math"/>
+                <w:i/>
+              </w:rPr>
+            </m:ctrlPr>
+          </m:dPr>
+          <m:e>
+            <m:r>
+              <w:rPr>
+                <w:rFonts w:ascii="Cambria Math" w:eastAsiaTheme="minorEastAsia" w:hAnsi="Cambria Math"/>
+              </w:rPr>
+              <m:t>x</m:t>
+            </m:r>
+          </m:e>
+        </m:d>
+      </m:oMath>
+      <w:r>
+        <w:rPr>
+          <w:rFonts w:eastAsiaTheme="minorEastAsia"/>
+        </w:rPr>
+        <w:t xml:space="preserve">, given in Eq. 6, </w:t>
+      </w:r>
+      <w:r>
+        <w:rPr>
+          <w:rFonts w:eastAsiaTheme="minorEastAsia"/>
+        </w:rPr>
+        <w:t>is an accurate representation of the surface water vapor concentrations under constant far-field concentrations of water vapor</w:t>
+      </w:r>
+      <w:r>
+        <w:rPr>
+          <w:rFonts w:eastAsiaTheme="minorEastAsia"/>
+        </w:rPr>
+        <w:t>; they also</w:t>
+      </w:r>
+      <w:r>
+        <w:rPr>
+          <w:rFonts w:eastAsiaTheme="minorEastAsia"/>
+        </w:rPr>
+        <w:t xml:space="preserve"> provide a means of parameterizing </w:t>
+      </w:r>
+      <w:r>
+        <w:rPr>
+          <w:rFonts w:eastAsiaTheme="minorEastAsia"/>
+        </w:rPr>
+        <w:t xml:space="preserve">of </w:t>
+      </w:r>
+      <m:oMath>
+        <m:sSub>
+          <m:sSubPr>
+            <m:ctrlPr>
+              <w:rPr>
+                <w:rFonts w:ascii="Cambria Math" w:eastAsiaTheme="minorEastAsia" w:hAnsi="Cambria Math"/>
+                <w:i/>
+              </w:rPr>
+            </m:ctrlPr>
+          </m:sSubPr>
+          <m:e>
+            <m:r>
+              <w:rPr>
+                <w:rFonts w:ascii="Cambria Math" w:eastAsiaTheme="minorEastAsia" w:hAnsi="Cambria Math"/>
+              </w:rPr>
+              <m:t>c</m:t>
+            </m:r>
+          </m:e>
+          <m:sub>
+            <m:r>
+              <w:rPr>
+                <w:rFonts w:ascii="Cambria Math" w:eastAsiaTheme="minorEastAsia" w:hAnsi="Cambria Math"/>
+              </w:rPr>
+              <m:t>r</m:t>
+            </m:r>
+          </m:sub>
+        </m:sSub>
+      </m:oMath>
+      <w:r>
+        <w:rPr>
+          <w:rFonts w:eastAsiaTheme="minorEastAsia"/>
+        </w:rPr>
+        <w:t xml:space="preserve"> </w:t>
+      </w:r>
+      <w:r>
+        <w:rPr>
+          <w:rFonts w:eastAsiaTheme="minorEastAsia"/>
+        </w:rPr>
+        <w:t>as a function of</w:t>
+      </w:r>
+      <w:r>
+        <w:rPr>
+          <w:rFonts w:eastAsiaTheme="minorEastAsia"/>
+        </w:rPr>
+        <w:t xml:space="preserve"> </w:t>
+      </w:r>
+      <w:r>
+        <w:rPr>
+          <w:rFonts w:eastAsiaTheme="minorEastAsia"/>
+        </w:rPr>
+        <w:t xml:space="preserve">the size of the </w:t>
+      </w:r>
+      <w:r>
+        <w:rPr>
+          <w:rFonts w:eastAsiaTheme="minorEastAsia"/>
+        </w:rPr>
+        <w:t>crystal (</w:t>
+      </w:r>
+      <m:oMath>
+        <m:r>
+          <w:rPr>
+            <w:rFonts w:ascii="Cambria Math" w:eastAsiaTheme="minorEastAsia" w:hAnsi="Cambria Math"/>
+          </w:rPr>
+          <m:t>L</m:t>
+        </m:r>
+      </m:oMath>
+      <w:r>
+        <w:rPr>
+          <w:rFonts w:eastAsiaTheme="minorEastAsia"/>
+        </w:rPr>
+        <w:t>)</w:t>
+      </w:r>
+      <w:r>
+        <w:rPr>
+          <w:rFonts w:eastAsiaTheme="minorEastAsia"/>
+        </w:rPr>
+        <w:t>, as well as the</w:t>
+      </w:r>
+      <w:r>
+        <w:rPr>
+          <w:rFonts w:eastAsiaTheme="minorEastAsia"/>
+        </w:rPr>
+        <w:t xml:space="preserve"> ambient</w:t>
+      </w:r>
+      <w:r>
+        <w:rPr>
+          <w:rFonts w:eastAsiaTheme="minorEastAsia"/>
+        </w:rPr>
+        <w:t xml:space="preserve"> temperature and air pressure. However, other forms may also be imposed as a way of exploring effects of perturbations to the ice surface, as described below.</w:t>
+      </w:r>
+      <w:r>
+        <w:rPr>
+          <w:rFonts w:eastAsiaTheme="minorEastAsia"/>
+        </w:rPr>
+        <w:t xml:space="preserve"> </w:t>
+      </w:r>
+      <w:r>
+        <w:rPr>
+          <w:rFonts w:eastAsiaTheme="minorEastAsia"/>
+        </w:rPr>
+        <w:t xml:space="preserve">Details </w:t>
+      </w:r>
+      <w:r>
+        <w:rPr>
+          <w:rFonts w:eastAsiaTheme="minorEastAsia"/>
+        </w:rPr>
+        <w:t>about the</w:t>
+      </w:r>
+      <w:r>
+        <w:rPr>
+          <w:rFonts w:eastAsiaTheme="minorEastAsia"/>
+        </w:rPr>
+        <w:t>se</w:t>
+      </w:r>
+      <w:r>
+        <w:rPr>
+          <w:rFonts w:eastAsiaTheme="minorEastAsia"/>
+        </w:rPr>
+        <w:t xml:space="preserve"> </w:t>
+      </w:r>
+      <w:r>
+        <w:rPr>
+          <w:rFonts w:eastAsiaTheme="minorEastAsia"/>
+        </w:rPr>
+        <w:t>gas-phase simulations</w:t>
+      </w:r>
+      <w:r>
+        <w:rPr>
+          <w:rFonts w:eastAsiaTheme="minorEastAsia"/>
+        </w:rPr>
+        <w:t xml:space="preserve"> </w:t>
+      </w:r>
+      <w:r>
+        <w:rPr>
+          <w:rFonts w:eastAsiaTheme="minorEastAsia"/>
+        </w:rPr>
+        <w:t>are given in Appendix 2</w:t>
       </w:r>
       <w:r>
         <w:rPr>
@@ -8930,6 +9334,7 @@
     </w:p>
     <w:p>
       <w:r>
+        <w:lastRenderedPageBreak/>
         <w:t>Here we describe the results of five lines of investigation we have pursued, each focus</w:t>
       </w:r>
       <w:r>
@@ -8977,7 +9382,6 @@
           <w:i/>
           <w:iCs/>
         </w:rPr>
-        <w:lastRenderedPageBreak/>
         <w:t>I.</w:t>
       </w:r>
       <w:r>
@@ -9082,20 +9486,16 @@
       <w:tblPr>
         <w:tblStyle w:val="TableGrid"/>
         <w:tblW w:w="0" w:type="auto"/>
-        <w:tblBorders>
-          <w:top w:val="none" w:sz="0" w:space="0" w:color="auto"/>
-          <w:left w:val="none" w:sz="0" w:space="0" w:color="auto"/>
-          <w:bottom w:val="none" w:sz="0" w:space="0" w:color="auto"/>
-          <w:right w:val="none" w:sz="0" w:space="0" w:color="auto"/>
-          <w:insideH w:val="none" w:sz="0" w:space="0" w:color="auto"/>
-          <w:insideV w:val="none" w:sz="0" w:space="0" w:color="auto"/>
-        </w:tblBorders>
+        <w:jc w:val="center"/>
         <w:tblLook w:val="04A0" w:firstRow="1" w:lastRow="0" w:firstColumn="1" w:lastColumn="0" w:noHBand="0" w:noVBand="1"/>
       </w:tblPr>
       <w:tblGrid>
         <w:gridCol w:w="6336"/>
       </w:tblGrid>
       <w:tr>
+        <w:trPr>
+          <w:jc w:val="center"/>
+        </w:trPr>
         <w:tc>
           <w:tcPr>
             <w:tcW w:w="0" w:type="auto"/>
@@ -9148,6 +9548,9 @@
         </w:tc>
       </w:tr>
       <w:tr>
+        <w:trPr>
+          <w:jc w:val="center"/>
+        </w:trPr>
         <w:tc>
           <w:tcPr>
             <w:tcW w:w="0" w:type="auto"/>
@@ -9165,6 +9568,9 @@
             </w:r>
             <w:r>
               <w:t>. Effect of varying the ice-QLL equilibration timescale</w:t>
+            </w:r>
+            <w:r>
+              <w:t>.</w:t>
             </w:r>
           </w:p>
         </w:tc>
@@ -15089,6 +15495,7 @@
       <w:tblPr>
         <w:tblStyle w:val="TableGrid"/>
         <w:tblW w:w="0" w:type="auto"/>
+        <w:jc w:val="center"/>
         <w:tblLayout w:type="fixed"/>
         <w:tblLook w:val="04A0" w:firstRow="1" w:lastRow="0" w:firstColumn="1" w:lastColumn="0" w:noHBand="0" w:noVBand="1"/>
       </w:tblPr>
@@ -15099,6 +15506,7 @@
       <w:tr>
         <w:trPr>
           <w:trHeight w:val="5725"/>
+          <w:jc w:val="center"/>
         </w:trPr>
         <w:tc>
           <w:tcPr>
@@ -15138,22 +15546,7 @@
               <w:t>9</w:t>
             </w:r>
             <w:r>
-              <w:t>. SEM image</w:t>
-            </w:r>
-            <w:r>
-              <w:t>s</w:t>
-            </w:r>
-            <w:r>
-              <w:t xml:space="preserve"> showing the</w:t>
-            </w:r>
-            <w:r>
-              <w:t xml:space="preserve"> fraction of smooth, faceted area </w:t>
-            </w:r>
-            <w:r>
-              <w:t>increasing as a result of lowered temperature</w:t>
-            </w:r>
-            <w:r>
-              <w:t xml:space="preserve"> (top to bottom).</w:t>
+              <w:t>. SEM images showing the fraction of smooth, faceted area increasing as a result of lowered temperature (top to bottom).</w:t>
             </w:r>
           </w:p>
         </w:tc>
@@ -15166,6 +15559,9 @@
               <w:keepNext/>
             </w:pPr>
             <w:r>
+              <w:rPr>
+                <w:noProof/>
+              </w:rPr>
               <w:drawing>
                 <wp:inline distT="0" distB="0" distL="0" distR="0" wp14:anchorId="67F422F9" wp14:editId="1BEE96E1">
                   <wp:extent cx="2518274" cy="3687472"/>

</xml_diff>

<commit_message>
Working on a linked code (QLP-2 and vaporfield)
</commit_message>
<xml_diff>
--- a/nesh/Paper draft 2.docx
+++ b/nesh/Paper draft 2.docx
@@ -949,39 +949,40 @@
     </w:p>
     <w:p>
       <w:r>
-        <w:t xml:space="preserve">Numerous frameworks for thinking about ice surface morphology and dynamics during vapor depositional growth have been presented (Harrington and </w:t>
-      </w:r>
-      <w:proofErr w:type="spellStart"/>
-      <w:r>
-        <w:t>Pokrifka</w:t>
-      </w:r>
-      <w:proofErr w:type="spellEnd"/>
-      <w:r>
-        <w:t xml:space="preserve"> [2021] provide an excellent review of these). These frameworks range from empirical to atomistic</w:t>
-      </w:r>
-      <w:r>
-        <w:t xml:space="preserve">, and are often focused on specific conditions and crystal surface types. The </w:t>
-      </w:r>
-      <w:r>
-        <w:t xml:space="preserve">so-called </w:t>
-      </w:r>
-      <w:r>
-        <w:t>capacitance model, for example, makes the assumption that the efficiency with which an ice surface captures water vapor that strike it is 100%, render</w:t>
-      </w:r>
-      <w:r>
-        <w:t>ing</w:t>
-      </w:r>
-      <w:r>
-        <w:t xml:space="preserve"> it applicable to </w:t>
-      </w:r>
-      <w:r>
-        <w:t xml:space="preserve">rough ice surfaces, but not </w:t>
-      </w:r>
-      <w:r>
-        <w:t xml:space="preserve">faceted </w:t>
-      </w:r>
-      <w:r>
-        <w:t>ones</w:t>
+        <w:t>Why we care about ice crystal morphology … the crystals that make up cirrus clouds modulate Earth’s climate by reflecting or scattering sunlight before it reaches Earth’s surface, but the extent to which they do that depends on the morphology of those crystals. Hexagonal prisms dominate, but there are lots of variations on that theme: long and thin hexagonal</w:t>
+      </w:r>
+      <w:r>
+        <w:t xml:space="preserve"> needles</w:t>
+      </w:r>
+      <w:r>
+        <w:t>, short and wide</w:t>
+      </w:r>
+      <w:r>
+        <w:t xml:space="preserve"> plates</w:t>
+      </w:r>
+      <w:r>
+        <w:t>, sometimes indented at the ends, or hollowed</w:t>
+      </w:r>
+      <w:r>
+        <w:t>, or even dendritic forms, like snowflakes</w:t>
+      </w:r>
+      <w:r>
+        <w:t xml:space="preserve">. Their surfaces can be smooth or rough </w:t>
+      </w:r>
+      <w:r>
+        <w:t xml:space="preserve">on a scale </w:t>
+      </w:r>
+      <w:r>
+        <w:t>that matter</w:t>
+      </w:r>
+      <w:r>
+        <w:t>s</w:t>
+      </w:r>
+      <w:r>
+        <w:t xml:space="preserve"> to </w:t>
+      </w:r>
+      <w:r>
+        <w:t>light of comparable wavelength</w:t>
       </w:r>
       <w:r>
         <w:t xml:space="preserve">. </w:t>
@@ -990,252 +991,303 @@
     <w:p/>
     <w:p>
       <w:r>
-        <w:t>Of these, models rooted in a</w:t>
-      </w:r>
-      <w:r>
-        <w:t>tomistic</w:t>
-      </w:r>
-      <w:r>
-        <w:t xml:space="preserve"> structure and processes</w:t>
-      </w:r>
-      <w:r>
-        <w:t xml:space="preserve"> are appealing because of the </w:t>
-      </w:r>
-      <w:r>
-        <w:t>evident</w:t>
-      </w:r>
-      <w:r>
-        <w:t xml:space="preserve"> connection between </w:t>
-      </w:r>
-      <w:r>
-        <w:t xml:space="preserve">molecular </w:t>
-      </w:r>
-      <w:r>
-        <w:t xml:space="preserve">structure </w:t>
-      </w:r>
-      <w:r>
-        <w:t>on the one hand,</w:t>
-      </w:r>
-      <w:r>
-        <w:t xml:space="preserve"> and high-resolution microscopic </w:t>
-      </w:r>
-      <w:r>
-        <w:t>observations (such as scanning electron microscopy) on the other</w:t>
-      </w:r>
-      <w:r>
-        <w:t xml:space="preserve">; a familiar example is that </w:t>
-      </w:r>
-      <w:r>
-        <w:t xml:space="preserve">crystals of water ice are </w:t>
-      </w:r>
-      <w:r>
-        <w:t xml:space="preserve">understood to </w:t>
-      </w:r>
-      <w:r>
-        <w:t>owe</w:t>
-      </w:r>
-      <w:r>
-        <w:t xml:space="preserve"> their </w:t>
-      </w:r>
-      <w:r>
-        <w:t>hexagonal</w:t>
-      </w:r>
-      <w:r>
-        <w:t xml:space="preserve"> shape </w:t>
-      </w:r>
-      <w:r>
-        <w:t>to</w:t>
-      </w:r>
-      <w:r>
-        <w:t xml:space="preserve"> </w:t>
-      </w:r>
-      <w:r>
-        <w:t>the hexagonal</w:t>
-      </w:r>
-      <w:r>
-        <w:t xml:space="preserve"> structure of the unit cell. </w:t>
-      </w:r>
-      <w:r>
-        <w:t>Another</w:t>
-      </w:r>
-      <w:r>
-        <w:t xml:space="preserve"> is the Burton-Cabrera-Frank model of crystal growth</w:t>
-      </w:r>
-      <w:r>
-        <w:t xml:space="preserve"> (</w:t>
-      </w:r>
-      <w:r>
-        <w:t>also called classical nucleation</w:t>
-      </w:r>
-      <w:r>
-        <w:t xml:space="preserve"> </w:t>
-      </w:r>
-      <w:r>
-        <w:t>theor</w:t>
-      </w:r>
-      <w:r>
-        <w:t>y</w:t>
-      </w:r>
-      <w:r>
-        <w:t>),</w:t>
-      </w:r>
-      <w:r>
-        <w:t xml:space="preserve"> which takes into account </w:t>
-      </w:r>
-      <w:r>
-        <w:t>gas-phase diffusion and surface kinetic effects</w:t>
-      </w:r>
-      <w:r>
-        <w:t xml:space="preserve">: </w:t>
-      </w:r>
-      <w:r>
-        <w:t xml:space="preserve">when </w:t>
-      </w:r>
-      <w:r>
-        <w:t xml:space="preserve">a gas-phase </w:t>
-      </w:r>
-      <w:r>
-        <w:t>molecule</w:t>
-      </w:r>
-      <w:r>
-        <w:t xml:space="preserve"> (e.g., </w:t>
-      </w:r>
-      <w:r>
-        <w:t xml:space="preserve">a </w:t>
-      </w:r>
-      <w:r>
-        <w:t>water</w:t>
-      </w:r>
-      <w:r>
-        <w:t xml:space="preserve"> molecule</w:t>
-      </w:r>
-      <w:r>
-        <w:t xml:space="preserve">) </w:t>
-      </w:r>
-      <w:r>
-        <w:t>encounters</w:t>
-      </w:r>
-      <w:r>
-        <w:t xml:space="preserve"> a crystalline</w:t>
-      </w:r>
-      <w:r>
-        <w:t xml:space="preserve"> surface</w:t>
-      </w:r>
-      <w:r>
-        <w:t>,</w:t>
-      </w:r>
-      <w:r>
-        <w:t xml:space="preserve"> it initially </w:t>
-      </w:r>
-      <w:r>
-        <w:t>becomes attached to that surface</w:t>
-      </w:r>
-      <w:r>
-        <w:t xml:space="preserve"> as an “admolecule</w:t>
-      </w:r>
-      <w:r>
-        <w:t>.</w:t>
-      </w:r>
-      <w:r>
-        <w:t xml:space="preserve">” </w:t>
-      </w:r>
-      <w:r>
-        <w:t>N</w:t>
-      </w:r>
-      <w:r>
-        <w:t xml:space="preserve">ot (yet) part of the </w:t>
-      </w:r>
-      <w:r>
-        <w:t>crystal’s</w:t>
-      </w:r>
-      <w:r>
-        <w:t xml:space="preserve"> lattice, </w:t>
-      </w:r>
-      <w:r>
-        <w:t xml:space="preserve">this admolecule </w:t>
-      </w:r>
-      <w:r>
-        <w:t>diffuse</w:t>
-      </w:r>
-      <w:r>
-        <w:t>s</w:t>
-      </w:r>
-      <w:r>
-        <w:t xml:space="preserve"> across the surface</w:t>
-      </w:r>
-      <w:r>
-        <w:t xml:space="preserve"> </w:t>
-      </w:r>
-      <w:r>
-        <w:t xml:space="preserve">until </w:t>
-      </w:r>
-      <w:r>
-        <w:t>it</w:t>
-      </w:r>
-      <w:r>
-        <w:t xml:space="preserve"> </w:t>
-      </w:r>
-      <w:r>
-        <w:t>fill</w:t>
-      </w:r>
-      <w:r>
-        <w:t>s</w:t>
-      </w:r>
-      <w:r>
-        <w:t xml:space="preserve"> </w:t>
-      </w:r>
-      <w:r>
-        <w:t xml:space="preserve">an </w:t>
-      </w:r>
-      <w:r>
-        <w:t xml:space="preserve">unoccupied </w:t>
-      </w:r>
-      <w:r>
-        <w:t>position</w:t>
-      </w:r>
-      <w:r>
-        <w:t xml:space="preserve"> </w:t>
-      </w:r>
-      <w:r>
-        <w:t>in</w:t>
-      </w:r>
-      <w:r>
-        <w:t xml:space="preserve"> the crystal lattice,</w:t>
-      </w:r>
-      <w:r>
-        <w:t xml:space="preserve"> </w:t>
-      </w:r>
-      <w:r>
-        <w:t xml:space="preserve">or </w:t>
-      </w:r>
-      <w:r>
-        <w:t xml:space="preserve">else </w:t>
-      </w:r>
-      <w:r>
-        <w:t>detach</w:t>
-      </w:r>
-      <w:r>
-        <w:t>es</w:t>
-      </w:r>
-      <w:r>
-        <w:t xml:space="preserve"> from the surface and re-enter</w:t>
-      </w:r>
-      <w:r>
-        <w:t>s</w:t>
-      </w:r>
-      <w:r>
-        <w:t xml:space="preserve"> the </w:t>
-      </w:r>
-      <w:r>
-        <w:t>gas</w:t>
-      </w:r>
-      <w:r>
-        <w:t xml:space="preserve"> phase. </w:t>
+        <w:t xml:space="preserve">Numerous </w:t>
+      </w:r>
+      <w:r>
+        <w:t>models of</w:t>
+      </w:r>
+      <w:r>
+        <w:t xml:space="preserve"> ice surface morphology and dynamics during vapor depositional growth have been presented (Harrington and </w:t>
+      </w:r>
+      <w:proofErr w:type="spellStart"/>
+      <w:r>
+        <w:t>Pokrifka</w:t>
+      </w:r>
+      <w:proofErr w:type="spellEnd"/>
+      <w:r>
+        <w:t xml:space="preserve"> [2021] provide an excellent review of these). These frameworks range from empirical to atomistic</w:t>
+      </w:r>
+      <w:r>
+        <w:t xml:space="preserve">, and are often focused on specific conditions and crystal surface types. The </w:t>
+      </w:r>
+      <w:r>
+        <w:t xml:space="preserve">so-called </w:t>
+      </w:r>
+      <w:r>
+        <w:t>capacitance model, for example, makes the assumption that the efficiency with which an ice surface captures water vapor that strike it is 100%, render</w:t>
+      </w:r>
+      <w:r>
+        <w:t>ing</w:t>
+      </w:r>
+      <w:r>
+        <w:t xml:space="preserve"> it applicable to </w:t>
+      </w:r>
+      <w:r>
+        <w:t xml:space="preserve">rough ice surfaces, but not </w:t>
+      </w:r>
+      <w:r>
+        <w:t xml:space="preserve">faceted </w:t>
+      </w:r>
+      <w:r>
+        <w:t>ones</w:t>
+      </w:r>
+      <w:r>
+        <w:t xml:space="preserve">. </w:t>
       </w:r>
     </w:p>
     <w:p/>
     <w:p>
       <w:r>
+        <w:t>Of these, models rooted in a</w:t>
+      </w:r>
+      <w:r>
+        <w:t>tomistic</w:t>
+      </w:r>
+      <w:r>
+        <w:t xml:space="preserve"> structure and processes</w:t>
+      </w:r>
+      <w:r>
+        <w:t xml:space="preserve"> are appealing because of the </w:t>
+      </w:r>
+      <w:r>
+        <w:t>evident</w:t>
+      </w:r>
+      <w:r>
+        <w:t xml:space="preserve"> connection between </w:t>
+      </w:r>
+      <w:r>
+        <w:t xml:space="preserve">molecular </w:t>
+      </w:r>
+      <w:r>
+        <w:t xml:space="preserve">structure </w:t>
+      </w:r>
+      <w:r>
+        <w:t>on the one hand,</w:t>
+      </w:r>
+      <w:r>
+        <w:t xml:space="preserve"> and high-resolution microscopic </w:t>
+      </w:r>
+      <w:r>
+        <w:t>observations (such as scanning electron microscopy) on the other</w:t>
+      </w:r>
+      <w:r>
+        <w:t xml:space="preserve">; a familiar example is that </w:t>
+      </w:r>
+      <w:r>
+        <w:t xml:space="preserve">crystals of water ice are </w:t>
+      </w:r>
+      <w:r>
+        <w:t xml:space="preserve">understood to </w:t>
+      </w:r>
+      <w:r>
+        <w:t>owe</w:t>
+      </w:r>
+      <w:r>
+        <w:t xml:space="preserve"> their </w:t>
+      </w:r>
+      <w:r>
+        <w:t>hexagonal</w:t>
+      </w:r>
+      <w:r>
+        <w:t xml:space="preserve"> shape </w:t>
+      </w:r>
+      <w:r>
+        <w:t>to</w:t>
+      </w:r>
+      <w:r>
+        <w:t xml:space="preserve"> </w:t>
+      </w:r>
+      <w:r>
+        <w:t>the hexagonal</w:t>
+      </w:r>
+      <w:r>
+        <w:t xml:space="preserve"> structure of the unit cell. </w:t>
+      </w:r>
+      <w:r>
+        <w:t>Another</w:t>
+      </w:r>
+      <w:r>
+        <w:t xml:space="preserve"> is the Burton-Cabrera-Frank model of crystal growth</w:t>
+      </w:r>
+      <w:r>
+        <w:t xml:space="preserve"> (</w:t>
+      </w:r>
+      <w:r>
+        <w:t>also called classical nucleation</w:t>
+      </w:r>
+      <w:r>
+        <w:t xml:space="preserve"> </w:t>
+      </w:r>
+      <w:r>
+        <w:t>theor</w:t>
+      </w:r>
+      <w:r>
+        <w:t>y</w:t>
+      </w:r>
+      <w:r>
+        <w:t>),</w:t>
+      </w:r>
+      <w:r>
+        <w:t xml:space="preserve"> which takes into account </w:t>
+      </w:r>
+      <w:r>
+        <w:t xml:space="preserve">gas-phase diffusion </w:t>
+      </w:r>
+      <w:r>
+        <w:lastRenderedPageBreak/>
+        <w:t>and surface kinetic effects</w:t>
+      </w:r>
+      <w:r>
+        <w:t xml:space="preserve">: </w:t>
+      </w:r>
+      <w:r>
+        <w:t xml:space="preserve">when </w:t>
+      </w:r>
+      <w:r>
+        <w:t xml:space="preserve">a gas-phase </w:t>
+      </w:r>
+      <w:r>
+        <w:t>molecule</w:t>
+      </w:r>
+      <w:r>
+        <w:t xml:space="preserve"> (e.g., </w:t>
+      </w:r>
+      <w:r>
+        <w:t xml:space="preserve">a </w:t>
+      </w:r>
+      <w:r>
+        <w:t>water</w:t>
+      </w:r>
+      <w:r>
+        <w:t xml:space="preserve"> molecule</w:t>
+      </w:r>
+      <w:r>
+        <w:t xml:space="preserve">) </w:t>
+      </w:r>
+      <w:r>
+        <w:t>encounters</w:t>
+      </w:r>
+      <w:r>
+        <w:t xml:space="preserve"> a crystalline</w:t>
+      </w:r>
+      <w:r>
+        <w:t xml:space="preserve"> surface</w:t>
+      </w:r>
+      <w:r>
+        <w:t>,</w:t>
+      </w:r>
+      <w:r>
+        <w:t xml:space="preserve"> it initially </w:t>
+      </w:r>
+      <w:r>
+        <w:t>becomes attached to that surface</w:t>
+      </w:r>
+      <w:r>
+        <w:t xml:space="preserve"> as an “admolecule</w:t>
+      </w:r>
+      <w:r>
+        <w:t>.</w:t>
+      </w:r>
+      <w:r>
+        <w:t xml:space="preserve">” </w:t>
+      </w:r>
+      <w:r>
+        <w:t>N</w:t>
+      </w:r>
+      <w:r>
+        <w:t xml:space="preserve">ot (yet) part of the </w:t>
+      </w:r>
+      <w:r>
+        <w:t>crystal’s</w:t>
+      </w:r>
+      <w:r>
+        <w:t xml:space="preserve"> lattice, </w:t>
+      </w:r>
+      <w:r>
+        <w:t xml:space="preserve">this admolecule </w:t>
+      </w:r>
+      <w:r>
+        <w:t>diffuse</w:t>
+      </w:r>
+      <w:r>
+        <w:t>s</w:t>
+      </w:r>
+      <w:r>
+        <w:t xml:space="preserve"> across the surface</w:t>
+      </w:r>
+      <w:r>
+        <w:t xml:space="preserve"> </w:t>
+      </w:r>
+      <w:r>
+        <w:t xml:space="preserve">until </w:t>
+      </w:r>
+      <w:r>
+        <w:t>it</w:t>
+      </w:r>
+      <w:r>
+        <w:t xml:space="preserve"> </w:t>
+      </w:r>
+      <w:r>
+        <w:t>fill</w:t>
+      </w:r>
+      <w:r>
+        <w:t>s</w:t>
+      </w:r>
+      <w:r>
+        <w:t xml:space="preserve"> </w:t>
+      </w:r>
+      <w:r>
+        <w:t xml:space="preserve">an </w:t>
+      </w:r>
+      <w:r>
+        <w:t xml:space="preserve">unoccupied </w:t>
+      </w:r>
+      <w:r>
+        <w:t>position</w:t>
+      </w:r>
+      <w:r>
+        <w:t xml:space="preserve"> </w:t>
+      </w:r>
+      <w:r>
+        <w:t>in</w:t>
+      </w:r>
+      <w:r>
+        <w:t xml:space="preserve"> the crystal lattice,</w:t>
+      </w:r>
+      <w:r>
+        <w:t xml:space="preserve"> </w:t>
+      </w:r>
+      <w:r>
+        <w:t xml:space="preserve">or </w:t>
+      </w:r>
+      <w:r>
+        <w:t xml:space="preserve">else </w:t>
+      </w:r>
+      <w:r>
+        <w:t>detach</w:t>
+      </w:r>
+      <w:r>
+        <w:t>es</w:t>
+      </w:r>
+      <w:r>
+        <w:t xml:space="preserve"> from the surface and re-enter</w:t>
+      </w:r>
+      <w:r>
+        <w:t>s</w:t>
+      </w:r>
+      <w:r>
+        <w:t xml:space="preserve"> the </w:t>
+      </w:r>
+      <w:r>
+        <w:t>gas</w:t>
+      </w:r>
+      <w:r>
+        <w:t xml:space="preserve"> phase. </w:t>
+      </w:r>
+    </w:p>
+    <w:p/>
+    <w:p>
+      <w:r>
         <w:t xml:space="preserve">As appealing as </w:t>
       </w:r>
       <w:r>
@@ -1266,11 +1318,7 @@
         <w:t xml:space="preserve">One is an effect we may call the “scale problem,” namely, that atomistic time and distance scales are vastly smaller than mesoscopic ones. </w:t>
       </w:r>
       <w:r>
-        <w:t xml:space="preserve">Bridging that gap requires that one make judgements as to what </w:t>
-      </w:r>
-      <w:r>
-        <w:lastRenderedPageBreak/>
-        <w:t>is important, and what may be ignored.</w:t>
+        <w:t>Bridging that gap requires that one make judgements as to what is important, and what may be ignored.</w:t>
       </w:r>
       <w:r>
         <w:t xml:space="preserve"> </w:t>
@@ -2050,7 +2098,11 @@
         <w:t xml:space="preserve"> </w:t>
       </w:r>
       <w:r>
-        <w:t>Time evolution of these variables is governed by a pair of reaction-diffusion differential equations that represent the three processes indicated in Fig. 1, namely, (</w:t>
+        <w:t xml:space="preserve">Time evolution of these variables is governed by a pair of reaction-diffusion </w:t>
+      </w:r>
+      <w:r>
+        <w:lastRenderedPageBreak/>
+        <w:t>differential equations that represent the three processes indicated in Fig. 1, namely, (</w:t>
       </w:r>
       <w:proofErr w:type="spellStart"/>
       <w:r>
@@ -2101,7 +2153,6 @@
               <w:rPr>
                 <w:noProof/>
               </w:rPr>
-              <w:lastRenderedPageBreak/>
               <w:drawing>
                 <wp:inline distT="0" distB="0" distL="0" distR="0" wp14:anchorId="0DA067E8" wp14:editId="02A6C4D3">
                   <wp:extent cx="4963886" cy="3222814"/>
@@ -3388,13 +3439,7 @@
         <w:t>th rate</w:t>
       </w:r>
       <w:r>
-        <w:t xml:space="preserve"> its</w:t>
-      </w:r>
-      <w:r>
-        <w:t xml:space="preserve"> corners</w:t>
-      </w:r>
-      <w:r>
-        <w:t xml:space="preserve">, </w:t>
+        <w:t xml:space="preserve"> its corners, </w:t>
       </w:r>
       <w:r>
         <w:t xml:space="preserve">because of </w:t>
@@ -9058,31 +9103,7 @@
         <w:rPr>
           <w:rFonts w:eastAsiaTheme="minorEastAsia"/>
         </w:rPr>
-        <w:t xml:space="preserve">These simulations </w:t>
-      </w:r>
-      <w:r>
-        <w:rPr>
-          <w:rFonts w:eastAsiaTheme="minorEastAsia"/>
-        </w:rPr>
-        <w:t xml:space="preserve">show that </w:t>
-      </w:r>
-      <w:r>
-        <w:rPr>
-          <w:rFonts w:eastAsiaTheme="minorEastAsia"/>
-        </w:rPr>
-        <w:t>the</w:t>
-      </w:r>
-      <w:r>
-        <w:rPr>
-          <w:rFonts w:eastAsiaTheme="minorEastAsia"/>
-        </w:rPr>
-        <w:t xml:space="preserve"> parabolic form</w:t>
-      </w:r>
-      <w:r>
-        <w:rPr>
-          <w:rFonts w:eastAsiaTheme="minorEastAsia"/>
-        </w:rPr>
-        <w:t xml:space="preserve"> for </w:t>
+        <w:t xml:space="preserve">These simulations show that the parabolic form for </w:t>
       </w:r>
       <m:oMath>
         <m:sSub>
@@ -9134,25 +9155,7 @@
         <w:rPr>
           <w:rFonts w:eastAsiaTheme="minorEastAsia"/>
         </w:rPr>
-        <w:t xml:space="preserve">, given in Eq. 6, </w:t>
-      </w:r>
-      <w:r>
-        <w:rPr>
-          <w:rFonts w:eastAsiaTheme="minorEastAsia"/>
-        </w:rPr>
-        <w:t>is an accurate representation of the surface water vapor concentrations under constant far-field concentrations of water vapor</w:t>
-      </w:r>
-      <w:r>
-        <w:rPr>
-          <w:rFonts w:eastAsiaTheme="minorEastAsia"/>
-        </w:rPr>
-        <w:t>; they also</w:t>
-      </w:r>
-      <w:r>
-        <w:rPr>
-          <w:rFonts w:eastAsiaTheme="minorEastAsia"/>
-        </w:rPr>
-        <w:t xml:space="preserve"> provide a means of parameterizing </w:t>
+        <w:t xml:space="preserve">, given in Eq. 6, is an accurate representation of the surface water vapor concentrations under constant far-field concentrations of water vapor; they also provide a means of parameterizing </w:t>
       </w:r>
       <w:r>
         <w:rPr>
@@ -9236,25 +9239,7 @@
         <w:rPr>
           <w:rFonts w:eastAsiaTheme="minorEastAsia"/>
         </w:rPr>
-        <w:t>, as well as the</w:t>
-      </w:r>
-      <w:r>
-        <w:rPr>
-          <w:rFonts w:eastAsiaTheme="minorEastAsia"/>
-        </w:rPr>
-        <w:t xml:space="preserve"> ambient</w:t>
-      </w:r>
-      <w:r>
-        <w:rPr>
-          <w:rFonts w:eastAsiaTheme="minorEastAsia"/>
-        </w:rPr>
-        <w:t xml:space="preserve"> temperature and air pressure. However, other forms may also be imposed as a way of exploring effects of perturbations to the ice surface, as described below.</w:t>
-      </w:r>
-      <w:r>
-        <w:rPr>
-          <w:rFonts w:eastAsiaTheme="minorEastAsia"/>
-        </w:rPr>
-        <w:t xml:space="preserve"> </w:t>
+        <w:t xml:space="preserve">, as well as the ambient temperature and air pressure. However, other forms may also be imposed as a way of exploring effects of perturbations to the ice surface, as described below. </w:t>
       </w:r>
       <w:r>
         <w:rPr>

</xml_diff>

<commit_message>
Documenting formulas in the paper having to do with diffusion coefficient dependence on temperature and pressure
</commit_message>
<xml_diff>
--- a/nesh/Paper draft 2.docx
+++ b/nesh/Paper draft 2.docx
@@ -1174,10 +1174,7 @@
         <w:t>light of comparable wavelength</w:t>
       </w:r>
       <w:r>
-        <w:t xml:space="preserve"> </w:t>
-      </w:r>
-      <w:r>
-        <w:t>[</w:t>
+        <w:t xml:space="preserve"> [</w:t>
       </w:r>
       <w:proofErr w:type="spellStart"/>
       <w:r>
@@ -1185,16 +1182,7 @@
       </w:r>
       <w:proofErr w:type="spellEnd"/>
       <w:r>
-        <w:t xml:space="preserve"> et al</w:t>
-      </w:r>
-      <w:r>
-        <w:t>, others</w:t>
-      </w:r>
-      <w:r>
-        <w:t>]</w:t>
-      </w:r>
-      <w:r>
-        <w:t>.</w:t>
+        <w:t xml:space="preserve"> et al, others].</w:t>
       </w:r>
     </w:p>
     <w:p/>
@@ -26702,9 +26690,77 @@
         </w:rPr>
       </w:pPr>
     </w:p>
+    <w:p>
+      <w:pPr>
+        <w:rPr>
+          <w:rFonts w:eastAsiaTheme="minorEastAsia"/>
+        </w:rPr>
+      </w:pPr>
+      <w:r>
+        <w:rPr>
+          <w:rFonts w:eastAsiaTheme="minorEastAsia"/>
+        </w:rPr>
+        <w:lastRenderedPageBreak/>
+        <w:t xml:space="preserve">Other notes … </w:t>
+      </w:r>
+    </w:p>
+    <w:p>
+      <w:pPr>
+        <w:rPr>
+          <w:rFonts w:eastAsiaTheme="minorEastAsia"/>
+        </w:rPr>
+      </w:pPr>
+    </w:p>
+    <w:p>
+      <w:pPr>
+        <w:rPr>
+          <w:rFonts w:eastAsiaTheme="minorEastAsia"/>
+        </w:rPr>
+      </w:pPr>
+      <w:r>
+        <w:rPr>
+          <w:rFonts w:eastAsiaTheme="minorEastAsia"/>
+        </w:rPr>
+        <w:drawing>
+          <wp:inline distT="0" distB="0" distL="0" distR="0" wp14:anchorId="5A4E0D8F" wp14:editId="3B0D5204">
+            <wp:extent cx="3485213" cy="2463852"/>
+            <wp:effectExtent l="0" t="0" r="0" b="0"/>
+            <wp:docPr id="496026683" name="Picture 1"/>
+            <wp:cNvGraphicFramePr>
+              <a:graphicFrameLocks xmlns:a="http://schemas.openxmlformats.org/drawingml/2006/main" noChangeAspect="1"/>
+            </wp:cNvGraphicFramePr>
+            <a:graphic xmlns:a="http://schemas.openxmlformats.org/drawingml/2006/main">
+              <a:graphicData uri="http://schemas.openxmlformats.org/drawingml/2006/picture">
+                <pic:pic xmlns:pic="http://schemas.openxmlformats.org/drawingml/2006/picture">
+                  <pic:nvPicPr>
+                    <pic:cNvPr id="496026683" name=""/>
+                    <pic:cNvPicPr/>
+                  </pic:nvPicPr>
+                  <pic:blipFill>
+                    <a:blip r:embed="rId27"/>
+                    <a:stretch>
+                      <a:fillRect/>
+                    </a:stretch>
+                  </pic:blipFill>
+                  <pic:spPr>
+                    <a:xfrm>
+                      <a:off x="0" y="0"/>
+                      <a:ext cx="3490267" cy="2467425"/>
+                    </a:xfrm>
+                    <a:prstGeom prst="rect">
+                      <a:avLst/>
+                    </a:prstGeom>
+                  </pic:spPr>
+                </pic:pic>
+              </a:graphicData>
+            </a:graphic>
+          </wp:inline>
+        </w:drawing>
+      </w:r>
+    </w:p>
     <w:sectPr>
-      <w:footerReference w:type="even" r:id="rId27"/>
-      <w:footerReference w:type="default" r:id="rId28"/>
+      <w:footerReference w:type="even" r:id="rId28"/>
+      <w:footerReference w:type="default" r:id="rId29"/>
       <w:pgSz w:w="12240" w:h="15840"/>
       <w:pgMar w:top="1440" w:right="1440" w:bottom="1440" w:left="1440" w:header="720" w:footer="720" w:gutter="0"/>
       <w:cols w:space="720"/>

</xml_diff>

<commit_message>
Filling in some references to other work
</commit_message>
<xml_diff>
--- a/nesh/Paper draft 2.docx
+++ b/nesh/Paper draft 2.docx
@@ -1951,13 +1951,28 @@
       <w:r>
         <w:t xml:space="preserve">. </w:t>
       </w:r>
-      <w:r>
-        <w:t>In short, the atomistic picture that CNT assumes is hopelessly at odds with a QLL-covered ice-vapor surface.</w:t>
-      </w:r>
     </w:p>
     <w:p/>
     <w:p>
       <w:r>
+        <w:t xml:space="preserve">In short, the atomistic picture that CNT assumes </w:t>
+      </w:r>
+      <w:r>
+        <w:t>would seem to be</w:t>
+      </w:r>
+      <w:r>
+        <w:t xml:space="preserve"> hopelessly at odds with a QLL-covered ice-vapor surface.</w:t>
+      </w:r>
+      <w:r>
+        <w:t xml:space="preserve"> On the other hand, experimental work by Murata et al [2019] has shown that at the interface between the QLL and the underlying ice, there really are steps and ledges at that interface.</w:t>
+      </w:r>
+    </w:p>
+    <w:p/>
+    <w:p/>
+    <w:p/>
+    <w:p>
+      <w:r>
+        <w:lastRenderedPageBreak/>
         <w:t>B</w:t>
       </w:r>
       <w:r>
@@ -2095,7 +2110,6 @@
     <w:p/>
     <w:p>
       <w:r>
-        <w:lastRenderedPageBreak/>
         <w:t>QLC-1</w:t>
       </w:r>
       <w:r>
@@ -3418,6 +3432,7 @@
     <w:p/>
     <w:p>
       <w:r>
+        <w:lastRenderedPageBreak/>
         <w:t>A second process identified in N2016 is</w:t>
       </w:r>
       <w:r>
@@ -3586,7 +3601,6 @@
     <w:p/>
     <w:p>
       <w:r>
-        <w:lastRenderedPageBreak/>
         <w:t>In summary,</w:t>
       </w:r>
       <w:r>
@@ -4767,6 +4781,7 @@
         <w:rPr>
           <w:rFonts w:eastAsiaTheme="minorEastAsia"/>
         </w:rPr>
+        <w:lastRenderedPageBreak/>
         <w:t xml:space="preserve">Some notes about </w:t>
       </w:r>
       <w:r>
@@ -5667,6 +5682,12 @@
           <w:rFonts w:eastAsiaTheme="minorEastAsia"/>
         </w:rPr>
         <w:t>.</w:t>
+      </w:r>
+      <w:r>
+        <w:rPr>
+          <w:rFonts w:eastAsiaTheme="minorEastAsia"/>
+        </w:rPr>
+        <w:t xml:space="preserve"> (Connection to work by MacDowell’s group [Benet et al 2020, Eq. 8], that also shows a sinusoidal dependence.)</w:t>
       </w:r>
     </w:p>
     <w:p>
@@ -7342,7 +7363,14 @@
         <w:rPr>
           <w:rFonts w:eastAsiaTheme="minorEastAsia"/>
         </w:rPr>
-        <w:t xml:space="preserve"> in the simulations presented here</w:t>
+        <w:t xml:space="preserve"> in the simulations presented </w:t>
+      </w:r>
+      <w:r>
+        <w:rPr>
+          <w:rFonts w:eastAsiaTheme="minorEastAsia"/>
+        </w:rPr>
+        <w:lastRenderedPageBreak/>
+        <w:t>here</w:t>
       </w:r>
       <w:r>
         <w:rPr>
@@ -9293,7 +9321,6 @@
           <w:rPr>
             <w:rFonts w:ascii="Cambria Math" w:eastAsiaTheme="minorEastAsia" w:hAnsi="Cambria Math"/>
           </w:rPr>
-          <w:lastRenderedPageBreak/>
           <m:t>L</m:t>
         </m:r>
       </m:oMath>
@@ -11941,7 +11968,14 @@
         <w:rPr>
           <w:rFonts w:eastAsiaTheme="minorEastAsia"/>
         </w:rPr>
-        <w:t xml:space="preserve">the surface is dominated by </w:t>
+        <w:t xml:space="preserve">the surface is </w:t>
+      </w:r>
+      <w:r>
+        <w:rPr>
+          <w:rFonts w:eastAsiaTheme="minorEastAsia"/>
+        </w:rPr>
+        <w:lastRenderedPageBreak/>
+        <w:t xml:space="preserve">dominated by </w:t>
       </w:r>
       <m:oMath>
         <m:r>
@@ -12850,6 +12884,7 @@
                 <w:rFonts w:eastAsiaTheme="minorEastAsia"/>
                 <w:noProof/>
               </w:rPr>
+              <w:lastRenderedPageBreak/>
               <w:drawing>
                 <wp:inline distT="0" distB="0" distL="0" distR="0" wp14:anchorId="510A5907" wp14:editId="150654EF">
                   <wp:extent cx="2864714" cy="2232077"/>
@@ -13497,6 +13532,7 @@
           <w:i/>
           <w:iCs/>
         </w:rPr>
+        <w:lastRenderedPageBreak/>
         <w:t>I</w:t>
       </w:r>
       <w:r>
@@ -26720,6 +26756,7 @@
       <w:r>
         <w:rPr>
           <w:rFonts w:eastAsiaTheme="minorEastAsia"/>
+          <w:noProof/>
         </w:rPr>
         <w:drawing>
           <wp:inline distT="0" distB="0" distL="0" distR="0" wp14:anchorId="5A4E0D8F" wp14:editId="3B0D5204">

</xml_diff>

<commit_message>
Stepping up to a new draft
</commit_message>
<xml_diff>
--- a/nesh/Paper draft 2.docx
+++ b/nesh/Paper draft 2.docx
@@ -1440,18 +1440,10 @@
         <w:t>in</w:t>
       </w:r>
       <w:r>
-        <w:t xml:space="preserve"> the crystal </w:t>
-      </w:r>
-      <w:proofErr w:type="gramStart"/>
-      <w:r>
-        <w:t>lattice</w:t>
-      </w:r>
-      <w:r>
-        <w:t xml:space="preserve">  (</w:t>
-      </w:r>
-      <w:proofErr w:type="gramEnd"/>
-      <w:r>
-        <w:t>often visualized as a step between ledges),</w:t>
+        <w:t xml:space="preserve"> the crystal lattice</w:t>
+      </w:r>
+      <w:r>
+        <w:t xml:space="preserve"> (often visualized as a step between ledges),</w:t>
       </w:r>
       <w:r>
         <w:t xml:space="preserve"> </w:t>
@@ -1461,6 +1453,9 @@
       </w:r>
       <w:r>
         <w:t xml:space="preserve">else </w:t>
+      </w:r>
+      <w:r>
+        <w:t xml:space="preserve">it </w:t>
       </w:r>
       <w:r>
         <w:t>detach</w:t>
@@ -4185,9 +4180,6 @@
       </w:r>
       <w:r>
         <w:t>, as</w:t>
-      </w:r>
-      <w:r>
-        <w:t>s</w:t>
       </w:r>
       <w:r>
         <w:t xml:space="preserve"> </w:t>

</xml_diff>